<commit_message>
Tidied up the JavaScript notes
</commit_message>
<xml_diff>
--- a/notes/web/javascript/javascript.docx
+++ b/notes/web/javascript/javascript.docx
@@ -1099,9 +1099,11 @@
             <w:pPr>
               <w:cnfStyle w:val="100000000000" w:firstRow="1" w:lastRow="0" w:firstColumn="0" w:lastColumn="0" w:oddVBand="0" w:evenVBand="0" w:oddHBand="0" w:evenHBand="0" w:firstRowFirstColumn="0" w:firstRowLastColumn="0" w:lastRowFirstColumn="0" w:lastRowLastColumn="0"/>
             </w:pPr>
+            <w:proofErr w:type="spellStart"/>
             <w:r>
               <w:t>Desc</w:t>
             </w:r>
+            <w:proofErr w:type="spellEnd"/>
           </w:p>
         </w:tc>
       </w:tr>
@@ -1695,7 +1697,29 @@
                 <w:szCs w:val="16"/>
                 <w:lang w:eastAsia="en-US"/>
               </w:rPr>
-              <w:t>[1,2].reduce((prev,curr)=&gt;curr+prev,0)</w:t>
+              <w:t>[1,2].reduce((</w:t>
+            </w:r>
+            <w:proofErr w:type="spellStart"/>
+            <w:r>
+              <w:rPr>
+                <w:rFonts w:ascii="Consolas" w:eastAsiaTheme="minorHAnsi" w:hAnsi="Consolas" w:cs="Consolas"/>
+                <w:color w:val="0000FF"/>
+                <w:sz w:val="16"/>
+                <w:szCs w:val="16"/>
+                <w:lang w:eastAsia="en-US"/>
+              </w:rPr>
+              <w:t>prev,curr</w:t>
+            </w:r>
+            <w:proofErr w:type="spellEnd"/>
+            <w:r>
+              <w:rPr>
+                <w:rFonts w:ascii="Consolas" w:eastAsiaTheme="minorHAnsi" w:hAnsi="Consolas" w:cs="Consolas"/>
+                <w:color w:val="0000FF"/>
+                <w:sz w:val="16"/>
+                <w:szCs w:val="16"/>
+                <w:lang w:eastAsia="en-US"/>
+              </w:rPr>
+              <w:t>)=&gt;curr+prev,0)</w:t>
             </w:r>
           </w:p>
         </w:tc>
@@ -2191,7 +2215,15 @@
           </w:tcPr>
           <w:p>
             <w:r>
-              <w:t>Consume (i)</w:t>
+              <w:t>Consume (</w:t>
+            </w:r>
+            <w:proofErr w:type="spellStart"/>
+            <w:r>
+              <w:t>i</w:t>
+            </w:r>
+            <w:proofErr w:type="spellEnd"/>
+            <w:r>
+              <w:t>)</w:t>
             </w:r>
           </w:p>
         </w:tc>
@@ -2218,7 +2250,15 @@
           </w:tcPr>
           <w:p>
             <w:r>
-              <w:t>Consume (i)</w:t>
+              <w:t>Consume (</w:t>
+            </w:r>
+            <w:proofErr w:type="spellStart"/>
+            <w:r>
+              <w:t>i</w:t>
+            </w:r>
+            <w:proofErr w:type="spellEnd"/>
+            <w:r>
+              <w:t>)</w:t>
             </w:r>
           </w:p>
         </w:tc>
@@ -2345,7 +2385,15 @@
     </w:tbl>
     <w:p>
       <w:r>
-        <w:t xml:space="preserve">An iterable can be consumed by the spread operator. The following shows all three parts; iterator, iterable and </w:t>
+        <w:t xml:space="preserve">An iterable can be consumed by the spread operator. The following shows all three </w:t>
+      </w:r>
+      <w:proofErr w:type="gramStart"/>
+      <w:r>
+        <w:t>parts;</w:t>
+      </w:r>
+      <w:proofErr w:type="gramEnd"/>
+      <w:r>
+        <w:t xml:space="preserve"> iterator, iterable and </w:t>
       </w:r>
       <w:r>
         <w:t>consumer.</w:t>
@@ -2924,8 +2972,13 @@
           </w:tcPr>
           <w:p>
             <w:r>
-              <w:t>Lambda 1 Arg</w:t>
-            </w:r>
+              <w:t xml:space="preserve">Lambda 1 </w:t>
+            </w:r>
+            <w:proofErr w:type="spellStart"/>
+            <w:r>
+              <w:t>Arg</w:t>
+            </w:r>
+            <w:proofErr w:type="spellEnd"/>
           </w:p>
         </w:tc>
         <w:tc>
@@ -2983,13 +3036,6 @@
         </w:tc>
       </w:tr>
     </w:tbl>
-    <w:p>
-      <w:pPr>
-        <w:rPr>
-          <w:rFonts w:eastAsiaTheme="majorEastAsia"/>
-        </w:rPr>
-      </w:pPr>
-    </w:p>
     <w:p>
       <w:pPr>
         <w:pStyle w:val="Heading3"/>
@@ -3238,7 +3284,15 @@
     </w:p>
     <w:p>
       <w:r>
-        <w:t xml:space="preserve">The query selector methods take any valid CSS selector including pseudo selector. It is very powerful. </w:t>
+        <w:t xml:space="preserve">The query selector methods take any valid CSS selector including pseudo selector. It is </w:t>
+      </w:r>
+      <w:proofErr w:type="gramStart"/>
+      <w:r>
+        <w:t>very powerful</w:t>
+      </w:r>
+      <w:proofErr w:type="gramEnd"/>
+      <w:r>
+        <w:t xml:space="preserve">. </w:t>
       </w:r>
     </w:p>
     <w:p>
@@ -3372,7 +3426,23 @@
                 <w:rFonts w:ascii="Times New Roman" w:eastAsia="Times New Roman" w:hAnsi="Times New Roman" w:cs="Times New Roman"/>
                 <w:i/>
               </w:rPr>
-              <w:t>Get the first descendent of this element whose id is “myId”</w:t>
+              <w:t>Get the first descendent of this element whose id is “</w:t>
+            </w:r>
+            <w:proofErr w:type="spellStart"/>
+            <w:r>
+              <w:rPr>
+                <w:rFonts w:ascii="Times New Roman" w:eastAsia="Times New Roman" w:hAnsi="Times New Roman" w:cs="Times New Roman"/>
+                <w:i/>
+              </w:rPr>
+              <w:t>myId</w:t>
+            </w:r>
+            <w:proofErr w:type="spellEnd"/>
+            <w:r>
+              <w:rPr>
+                <w:rFonts w:ascii="Times New Roman" w:eastAsia="Times New Roman" w:hAnsi="Times New Roman" w:cs="Times New Roman"/>
+                <w:i/>
+              </w:rPr>
+              <w:t>”</w:t>
             </w:r>
           </w:p>
         </w:tc>
@@ -3425,7 +3495,23 @@
                 <w:rFonts w:ascii="Times New Roman" w:eastAsia="Times New Roman" w:hAnsi="Times New Roman" w:cs="Times New Roman"/>
                 <w:i/>
               </w:rPr>
-              <w:t>Get the first descendent of this element whose class is “myClass”</w:t>
+              <w:t>Get the first descendent of this element whose class is “</w:t>
+            </w:r>
+            <w:proofErr w:type="spellStart"/>
+            <w:r>
+              <w:rPr>
+                <w:rFonts w:ascii="Times New Roman" w:eastAsia="Times New Roman" w:hAnsi="Times New Roman" w:cs="Times New Roman"/>
+                <w:i/>
+              </w:rPr>
+              <w:t>myClass</w:t>
+            </w:r>
+            <w:proofErr w:type="spellEnd"/>
+            <w:r>
+              <w:rPr>
+                <w:rFonts w:ascii="Times New Roman" w:eastAsia="Times New Roman" w:hAnsi="Times New Roman" w:cs="Times New Roman"/>
+                <w:i/>
+              </w:rPr>
+              <w:t>”</w:t>
             </w:r>
           </w:p>
         </w:tc>
@@ -3519,7 +3605,23 @@
                 <w:rFonts w:ascii="Times New Roman" w:eastAsia="Times New Roman" w:hAnsi="Times New Roman" w:cs="Times New Roman"/>
                 <w:i/>
               </w:rPr>
-              <w:t>Get a node list whose single element is the element with id “myId” or an empty list if no element has such an Id.</w:t>
+              <w:t>Get a node list whose single element is the element with id “</w:t>
+            </w:r>
+            <w:proofErr w:type="spellStart"/>
+            <w:r>
+              <w:rPr>
+                <w:rFonts w:ascii="Times New Roman" w:eastAsia="Times New Roman" w:hAnsi="Times New Roman" w:cs="Times New Roman"/>
+                <w:i/>
+              </w:rPr>
+              <w:t>myId</w:t>
+            </w:r>
+            <w:proofErr w:type="spellEnd"/>
+            <w:r>
+              <w:rPr>
+                <w:rFonts w:ascii="Times New Roman" w:eastAsia="Times New Roman" w:hAnsi="Times New Roman" w:cs="Times New Roman"/>
+                <w:i/>
+              </w:rPr>
+              <w:t>” or an empty list if no element has such an Id.</w:t>
             </w:r>
           </w:p>
         </w:tc>
@@ -3572,7 +3674,23 @@
                 <w:rFonts w:ascii="Times New Roman" w:eastAsia="Times New Roman" w:hAnsi="Times New Roman" w:cs="Times New Roman"/>
                 <w:i/>
               </w:rPr>
-              <w:t>Get the list of descendent nodes whose class is “myClass”</w:t>
+              <w:t>Get the list of descendent nodes whose class is “</w:t>
+            </w:r>
+            <w:proofErr w:type="spellStart"/>
+            <w:r>
+              <w:rPr>
+                <w:rFonts w:ascii="Times New Roman" w:eastAsia="Times New Roman" w:hAnsi="Times New Roman" w:cs="Times New Roman"/>
+                <w:i/>
+              </w:rPr>
+              <w:t>myClass</w:t>
+            </w:r>
+            <w:proofErr w:type="spellEnd"/>
+            <w:r>
+              <w:rPr>
+                <w:rFonts w:ascii="Times New Roman" w:eastAsia="Times New Roman" w:hAnsi="Times New Roman" w:cs="Times New Roman"/>
+                <w:i/>
+              </w:rPr>
+              <w:t>”</w:t>
             </w:r>
           </w:p>
         </w:tc>
@@ -4630,7 +4748,23 @@
                 <w:rFonts w:ascii="Times New Roman" w:eastAsia="Times New Roman" w:hAnsi="Times New Roman" w:cs="Times New Roman"/>
                 <w:i/>
               </w:rPr>
-              <w:t>More flexible than appendChild but not supported by IE</w:t>
+              <w:t xml:space="preserve">More flexible than </w:t>
+            </w:r>
+            <w:proofErr w:type="spellStart"/>
+            <w:r>
+              <w:rPr>
+                <w:rFonts w:ascii="Times New Roman" w:eastAsia="Times New Roman" w:hAnsi="Times New Roman" w:cs="Times New Roman"/>
+                <w:i/>
+              </w:rPr>
+              <w:t>appendChild</w:t>
+            </w:r>
+            <w:proofErr w:type="spellEnd"/>
+            <w:r>
+              <w:rPr>
+                <w:rFonts w:ascii="Times New Roman" w:eastAsia="Times New Roman" w:hAnsi="Times New Roman" w:cs="Times New Roman"/>
+                <w:i/>
+              </w:rPr>
+              <w:t xml:space="preserve"> but not supported by IE</w:t>
             </w:r>
           </w:p>
         </w:tc>
@@ -4775,7 +4909,23 @@
         <w:rPr>
           <w:rFonts w:eastAsiaTheme="majorEastAsia"/>
         </w:rPr>
-        <w:t xml:space="preserve">If we want to add a existing element somewhere else in the DOM it will be moved and not cloned. </w:t>
+        <w:t xml:space="preserve">If we want to add </w:t>
+      </w:r>
+      <w:proofErr w:type="spellStart"/>
+      <w:proofErr w:type="gramStart"/>
+      <w:r>
+        <w:rPr>
+          <w:rFonts w:eastAsiaTheme="majorEastAsia"/>
+        </w:rPr>
+        <w:t>a</w:t>
+      </w:r>
+      <w:proofErr w:type="spellEnd"/>
+      <w:proofErr w:type="gramEnd"/>
+      <w:r>
+        <w:rPr>
+          <w:rFonts w:eastAsiaTheme="majorEastAsia"/>
+        </w:rPr>
+        <w:t xml:space="preserve"> existing element somewhere else in the DOM it will be moved and not cloned. </w:t>
       </w:r>
     </w:p>
     <w:p/>
@@ -5086,7 +5236,19 @@
     </w:p>
     <w:p>
       <w:r>
-        <w:t>JavaScript has a simple type system consisting of the following types.</w:t>
+        <w:t xml:space="preserve">JavaScript has a simple </w:t>
+      </w:r>
+      <w:r>
+        <w:t>Type</w:t>
+      </w:r>
+      <w:r>
+        <w:t xml:space="preserve"> </w:t>
+      </w:r>
+      <w:r>
+        <w:t xml:space="preserve">System </w:t>
+      </w:r>
+      <w:r>
+        <w:t>consisting of the following types.</w:t>
       </w:r>
     </w:p>
     <w:p>
@@ -5582,8 +5744,13 @@
         <w:pStyle w:val="Def"/>
       </w:pPr>
       <w:r>
-        <w:t>!! Convert to bool</w:t>
-      </w:r>
+        <w:t xml:space="preserve">!! Convert to </w:t>
+      </w:r>
+      <w:proofErr w:type="gramStart"/>
+      <w:r>
+        <w:t>bool</w:t>
+      </w:r>
+      <w:proofErr w:type="gramEnd"/>
     </w:p>
     <w:p>
       <w:pPr>
@@ -5611,8 +5778,13 @@
         <w:pStyle w:val="Def"/>
       </w:pPr>
       <w:r>
-        <w:t>|| to provide default value</w:t>
-      </w:r>
+        <w:t xml:space="preserve">|| to provide default </w:t>
+      </w:r>
+      <w:proofErr w:type="gramStart"/>
+      <w:r>
+        <w:t>value</w:t>
+      </w:r>
+      <w:proofErr w:type="gramEnd"/>
     </w:p>
     <w:p>
       <w:pPr>
@@ -5861,8 +6033,13 @@
     </w:p>
     <w:p>
       <w:r>
-        <w:t>JavaScript has the concept of declared and undeclared variables. A declared variable is declared with the var keyword and can take an optional initial value. An undeclared value has no var keyword and just takes an initial value. Undeclared variables implicitly take the global execution context</w:t>
-      </w:r>
+        <w:t xml:space="preserve">JavaScript has the concept of declared and undeclared variables. A declared variable is declared with the var keyword and can take an optional initial value. An undeclared value has no var keyword and just takes an initial value. Undeclared variables implicitly take the global execution </w:t>
+      </w:r>
+      <w:proofErr w:type="gramStart"/>
+      <w:r>
+        <w:t>context</w:t>
+      </w:r>
+      <w:proofErr w:type="gramEnd"/>
     </w:p>
     <w:p>
       <w:pPr>
@@ -5973,7 +6150,15 @@
     <w:p/>
     <w:p>
       <w:r>
-        <w:t>Undeclared variables do not exist until after they have been assigned to so the following is a reference exception</w:t>
+        <w:t xml:space="preserve">Undeclared variables do not exist until after they have been assigned </w:t>
+      </w:r>
+      <w:proofErr w:type="gramStart"/>
+      <w:r>
+        <w:t>to</w:t>
+      </w:r>
+      <w:proofErr w:type="gramEnd"/>
+      <w:r>
+        <w:t xml:space="preserve"> so the following is a reference exception</w:t>
       </w:r>
     </w:p>
     <w:p>
@@ -6323,14 +6508,24 @@
       </w:pPr>
       <w:bookmarkStart w:id="16" w:name="_Hlk36836322"/>
       <w:r>
-        <w:t>Blocks have no effect on var</w:t>
-      </w:r>
+        <w:t xml:space="preserve">Blocks have no effect on </w:t>
+      </w:r>
+      <w:proofErr w:type="gramStart"/>
+      <w:r>
+        <w:t>var</w:t>
+      </w:r>
+      <w:proofErr w:type="gramEnd"/>
     </w:p>
     <w:bookmarkEnd w:id="16"/>
     <w:p>
       <w:r>
-        <w:t>Blocks have no impact on the scope of variables declared with var</w:t>
-      </w:r>
+        <w:t xml:space="preserve">Blocks have no impact on the scope of variables declared with </w:t>
+      </w:r>
+      <w:proofErr w:type="gramStart"/>
+      <w:r>
+        <w:t>var</w:t>
+      </w:r>
+      <w:proofErr w:type="gramEnd"/>
     </w:p>
     <w:p>
       <w:pPr>
@@ -6666,8 +6861,13 @@
     </w:p>
     <w:p>
       <w:r>
-        <w:t>Variables declared with let are not initialized until their definition is evaluated</w:t>
-      </w:r>
+        <w:t xml:space="preserve">Variables declared with let are not initialized until their definition is </w:t>
+      </w:r>
+      <w:proofErr w:type="gramStart"/>
+      <w:r>
+        <w:t>evaluated</w:t>
+      </w:r>
+      <w:proofErr w:type="gramEnd"/>
     </w:p>
     <w:p>
       <w:pPr>
@@ -7685,7 +7885,15 @@
     </w:p>
     <w:p>
       <w:r>
-        <w:t xml:space="preserve">Object types use reference comparison </w:t>
+        <w:t xml:space="preserve">Object types use reference </w:t>
+      </w:r>
+      <w:proofErr w:type="gramStart"/>
+      <w:r>
+        <w:t>comparison</w:t>
+      </w:r>
+      <w:proofErr w:type="gramEnd"/>
+      <w:r>
+        <w:t xml:space="preserve"> </w:t>
       </w:r>
     </w:p>
     <w:p>
@@ -7753,8 +7961,13 @@
     </w:p>
     <w:p>
       <w:r>
-        <w:t>Arrays are objects</w:t>
-      </w:r>
+        <w:t xml:space="preserve">Arrays are </w:t>
+      </w:r>
+      <w:proofErr w:type="gramStart"/>
+      <w:r>
+        <w:t>objects</w:t>
+      </w:r>
+      <w:proofErr w:type="gramEnd"/>
     </w:p>
     <w:p>
       <w:pPr>
@@ -8212,27 +8425,14 @@
       <w:r>
         <w:t xml:space="preserve">Table </w:t>
       </w:r>
-      <w:r>
-        <w:fldChar w:fldCharType="begin"/>
-      </w:r>
-      <w:r>
-        <w:instrText xml:space="preserve"> SEQ Table \* ARABIC </w:instrText>
-      </w:r>
-      <w:r>
-        <w:fldChar w:fldCharType="separate"/>
-      </w:r>
-      <w:r>
-        <w:rPr>
-          <w:noProof/>
-        </w:rPr>
-        <w:t>1</w:t>
-      </w:r>
-      <w:r>
-        <w:rPr>
-          <w:noProof/>
-        </w:rPr>
-        <w:fldChar w:fldCharType="end"/>
-      </w:r>
+      <w:fldSimple w:instr=" SEQ Table \* ARABIC ">
+        <w:r>
+          <w:rPr>
+            <w:noProof/>
+          </w:rPr>
+          <w:t>1</w:t>
+        </w:r>
+      </w:fldSimple>
       <w:r>
         <w:t>Object Properties</w:t>
       </w:r>
@@ -8806,8 +9006,16 @@
         <w:rPr>
           <w:rStyle w:val="Strong"/>
         </w:rPr>
-        <w:t>literal format</w:t>
-      </w:r>
+        <w:t xml:space="preserve">literal </w:t>
+      </w:r>
+      <w:proofErr w:type="gramStart"/>
+      <w:r>
+        <w:rPr>
+          <w:rStyle w:val="Strong"/>
+        </w:rPr>
+        <w:t>format</w:t>
+      </w:r>
+      <w:proofErr w:type="gramEnd"/>
     </w:p>
     <w:p>
       <w:pPr>
@@ -8882,7 +9090,15 @@
     </w:p>
     <w:p>
       <w:r>
-        <w:t>We can use a variable to initialise a property of an object. The property name is the variable name and the value is the variable value.</w:t>
+        <w:t xml:space="preserve">We can use a variable to initialise a property of an object. The property name is the variable </w:t>
+      </w:r>
+      <w:proofErr w:type="gramStart"/>
+      <w:r>
+        <w:t>name</w:t>
+      </w:r>
+      <w:proofErr w:type="gramEnd"/>
+      <w:r>
+        <w:t xml:space="preserve"> and the value is the variable value.</w:t>
       </w:r>
     </w:p>
     <w:p>
@@ -9148,8 +9364,13 @@
     </w:p>
     <w:p>
       <w:r>
-        <w:t>We can add functions to objects because functions are first class objects</w:t>
-      </w:r>
+        <w:t xml:space="preserve">We can add functions to objects because functions are first class </w:t>
+      </w:r>
+      <w:proofErr w:type="gramStart"/>
+      <w:r>
+        <w:t>objects</w:t>
+      </w:r>
+      <w:proofErr w:type="gramEnd"/>
     </w:p>
     <w:p>
       <w:pPr>
@@ -9638,8 +9859,13 @@
     </w:p>
     <w:p>
       <w:r>
-        <w:t>To fix the problem mentioned in the previous section we can bind an execution context to a method</w:t>
-      </w:r>
+        <w:t xml:space="preserve">To fix the problem mentioned in the previous section we can bind an execution context to a </w:t>
+      </w:r>
+      <w:proofErr w:type="gramStart"/>
+      <w:r>
+        <w:t>method</w:t>
+      </w:r>
+      <w:proofErr w:type="gramEnd"/>
     </w:p>
     <w:p>
       <w:pPr>
@@ -9750,7 +9976,15 @@
     <w:p/>
     <w:p>
       <w:r>
-        <w:t>A little mind bending is the following. Because the function f is taking the global execution context and because undeclared variables belong to the global context we get</w:t>
+        <w:t xml:space="preserve">A little mind bending is the following. Because the function f is taking the global execution context and because undeclared variables belong to the global </w:t>
+      </w:r>
+      <w:proofErr w:type="gramStart"/>
+      <w:r>
+        <w:t>context</w:t>
+      </w:r>
+      <w:proofErr w:type="gramEnd"/>
+      <w:r>
+        <w:t xml:space="preserve"> we get</w:t>
       </w:r>
     </w:p>
     <w:p>
@@ -10315,8 +10549,13 @@
     </w:p>
     <w:p>
       <w:r>
-        <w:t>The prototype of Object.prototype is null</w:t>
-      </w:r>
+        <w:t xml:space="preserve">The prototype of Object.prototype is </w:t>
+      </w:r>
+      <w:proofErr w:type="gramStart"/>
+      <w:r>
+        <w:t>null</w:t>
+      </w:r>
+      <w:proofErr w:type="gramEnd"/>
     </w:p>
     <w:p>
       <w:pPr>
@@ -10338,8 +10577,13 @@
         <w:t>this</w:t>
       </w:r>
       <w:r>
-        <w:t xml:space="preserve"> so the prototype object executes on the correct context</w:t>
-      </w:r>
+        <w:t xml:space="preserve"> so the prototype object executes on the correct </w:t>
+      </w:r>
+      <w:proofErr w:type="gramStart"/>
+      <w:r>
+        <w:t>context</w:t>
+      </w:r>
+      <w:proofErr w:type="gramEnd"/>
     </w:p>
     <w:p>
       <w:pPr>
@@ -10878,8 +11122,13 @@
     </w:p>
     <w:p>
       <w:r>
-        <w:t>We can simplify the creation of objects using constructor functions. Constructor functions create a new object, initialise its properties and assign the new objects prototype. The following achieves the same as the previous section with less code</w:t>
-      </w:r>
+        <w:t xml:space="preserve">We can simplify the creation of objects using constructor functions. Constructor functions create a new object, initialise its properties and assign the new objects prototype. The following achieves the same as the previous section with less </w:t>
+      </w:r>
+      <w:proofErr w:type="gramStart"/>
+      <w:r>
+        <w:t>code</w:t>
+      </w:r>
+      <w:proofErr w:type="gramEnd"/>
     </w:p>
     <w:p>
       <w:pPr>
@@ -11038,8 +11287,13 @@
     </w:p>
     <w:p>
       <w:r>
-        <w:t>We need to be careful when chaining constructors</w:t>
-      </w:r>
+        <w:t xml:space="preserve">We need to be careful when chaining </w:t>
+      </w:r>
+      <w:proofErr w:type="gramStart"/>
+      <w:r>
+        <w:t>constructors</w:t>
+      </w:r>
+      <w:proofErr w:type="gramEnd"/>
     </w:p>
     <w:p>
       <w:pPr>
@@ -11798,8 +12052,13 @@
     </w:p>
     <w:p>
       <w:r>
-        <w:t>We can create getters and setters as follows</w:t>
-      </w:r>
+        <w:t xml:space="preserve">We can create getters and setters as </w:t>
+      </w:r>
+      <w:proofErr w:type="gramStart"/>
+      <w:r>
+        <w:t>follows</w:t>
+      </w:r>
+      <w:proofErr w:type="gramEnd"/>
     </w:p>
     <w:p>
       <w:pPr>
@@ -11913,8 +12172,13 @@
     </w:p>
     <w:p>
       <w:r>
-        <w:t>Consider the following example</w:t>
-      </w:r>
+        <w:t xml:space="preserve">Consider the following </w:t>
+      </w:r>
+      <w:proofErr w:type="gramStart"/>
+      <w:r>
+        <w:t>example</w:t>
+      </w:r>
+      <w:proofErr w:type="gramEnd"/>
     </w:p>
     <w:p>
       <w:pPr>
@@ -12282,8 +12546,13 @@
     </w:p>
     <w:p>
       <w:r>
-        <w:t>An iterable can be consumed by the spread operator. The following shows all three parts; iterator, iterable and consumer</w:t>
-      </w:r>
+        <w:t xml:space="preserve">An iterable can be consumed by the spread operator. The following shows all three parts; iterator, iterable and </w:t>
+      </w:r>
+      <w:proofErr w:type="gramStart"/>
+      <w:r>
+        <w:t>consumer</w:t>
+      </w:r>
+      <w:proofErr w:type="gramEnd"/>
     </w:p>
     <w:p>
       <w:pPr>
@@ -12622,8 +12891,13 @@
     </w:p>
     <w:p>
       <w:r>
-        <w:t>The following language types are all iterable</w:t>
-      </w:r>
+        <w:t xml:space="preserve">The following language types are all </w:t>
+      </w:r>
+      <w:proofErr w:type="gramStart"/>
+      <w:r>
+        <w:t>iterable</w:t>
+      </w:r>
+      <w:proofErr w:type="gramEnd"/>
     </w:p>
     <w:p>
       <w:pPr>
@@ -12645,9 +12919,11 @@
       <w:pPr>
         <w:pStyle w:val="ListBullet"/>
       </w:pPr>
+      <w:proofErr w:type="spellStart"/>
       <w:r>
         <w:t>TypedArray</w:t>
       </w:r>
+      <w:proofErr w:type="spellEnd"/>
     </w:p>
     <w:p>
       <w:pPr>
@@ -13205,8 +13481,13 @@
       <w:bookmarkEnd w:id="27"/>
     </w:p>
     <w:p>
-      <w:r>
-        <w:t>The for in construct iterates all enumerable properties. When we add properties to an object by just assigning to them, they are by default enumerable.</w:t>
+      <w:proofErr w:type="gramStart"/>
+      <w:r>
+        <w:t>The for</w:t>
+      </w:r>
+      <w:proofErr w:type="gramEnd"/>
+      <w:r>
+        <w:t xml:space="preserve"> in construct iterates all enumerable properties. When we add properties to an object by just assigning to them, they are by default enumerable.</w:t>
       </w:r>
     </w:p>
     <w:p>
@@ -13564,8 +13845,13 @@
     </w:p>
     <w:p>
       <w:r>
-        <w:t>throw {message: 'a'};</w:t>
-      </w:r>
+        <w:t>throw {message: 'a'</w:t>
+      </w:r>
+      <w:proofErr w:type="gramStart"/>
+      <w:r>
+        <w:t>};</w:t>
+      </w:r>
+      <w:proofErr w:type="gramEnd"/>
     </w:p>
     <w:p/>
     <w:p>
@@ -13709,7 +13995,7 @@
     </w:p>
     <w:p>
       <w:pPr>
-        <w:pStyle w:val="Heading4"/>
+        <w:pStyle w:val="Heading3"/>
         <w:rPr>
           <w:rFonts w:eastAsia="Times New Roman"/>
         </w:rPr>
@@ -13980,7 +14266,7 @@
     </w:p>
     <w:p>
       <w:pPr>
-        <w:pStyle w:val="Heading4"/>
+        <w:pStyle w:val="Heading3"/>
         <w:rPr>
           <w:rFonts w:eastAsia="Times New Roman"/>
         </w:rPr>
@@ -14408,16 +14694,29 @@
     </w:p>
     <w:p>
       <w:pPr>
+        <w:pStyle w:val="Heading3"/>
+        <w:rPr>
+          <w:rFonts w:eastAsia="Times New Roman"/>
+        </w:rPr>
+      </w:pPr>
+      <w:r>
+        <w:rPr>
+          <w:rFonts w:eastAsia="Times New Roman"/>
+        </w:rPr>
+        <w:t>Basics</w:t>
+      </w:r>
+    </w:p>
+    <w:p>
+      <w:pPr>
         <w:pStyle w:val="Heading4"/>
-        <w:rPr>
-          <w:rFonts w:eastAsia="Times New Roman"/>
-        </w:rPr>
-      </w:pPr>
-      <w:r>
-        <w:rPr>
-          <w:rFonts w:eastAsia="Times New Roman"/>
-        </w:rPr>
-        <w:t>Basics</w:t>
+      </w:pPr>
+      <w:r>
+        <w:t>Prototypes</w:t>
+      </w:r>
+    </w:p>
+    <w:p>
+      <w:r>
+        <w:t>Classes are implemented using prototypes.</w:t>
       </w:r>
     </w:p>
     <w:p>
@@ -14697,7 +14996,7 @@
     </w:p>
     <w:p>
       <w:pPr>
-        <w:pStyle w:val="Heading4"/>
+        <w:pStyle w:val="Heading3"/>
         <w:rPr>
           <w:rFonts w:eastAsia="Times New Roman"/>
         </w:rPr>
@@ -15555,12 +15854,238 @@
     </w:p>
     <w:p>
       <w:pPr>
-        <w:pStyle w:val="Heading2"/>
+        <w:pStyle w:val="Heading3"/>
       </w:pPr>
       <w:bookmarkStart w:id="30" w:name="_Collections_1"/>
       <w:bookmarkEnd w:id="30"/>
       <w:r>
         <w:lastRenderedPageBreak/>
+        <w:t>Static Method</w:t>
+      </w:r>
+    </w:p>
+    <w:p>
+      <w:pPr>
+        <w:pStyle w:val="SourceCode"/>
+      </w:pPr>
+      <w:r>
+        <w:t>class Employee extends Person {</w:t>
+      </w:r>
+    </w:p>
+    <w:p>
+      <w:pPr>
+        <w:pStyle w:val="SourceCode"/>
+      </w:pPr>
+    </w:p>
+    <w:p>
+      <w:pPr>
+        <w:pStyle w:val="SourceCode"/>
+      </w:pPr>
+      <w:r>
+        <w:t>    constructor(first, second,salary)</w:t>
+      </w:r>
+    </w:p>
+    <w:p>
+      <w:pPr>
+        <w:pStyle w:val="SourceCode"/>
+      </w:pPr>
+      <w:r>
+        <w:t>    {</w:t>
+      </w:r>
+    </w:p>
+    <w:p>
+      <w:pPr>
+        <w:pStyle w:val="SourceCode"/>
+      </w:pPr>
+      <w:r>
+        <w:t>        super(first,second);</w:t>
+      </w:r>
+    </w:p>
+    <w:p>
+      <w:pPr>
+        <w:pStyle w:val="SourceCode"/>
+      </w:pPr>
+      <w:r>
+        <w:t>        this.salary = salary;</w:t>
+      </w:r>
+    </w:p>
+    <w:p>
+      <w:pPr>
+        <w:pStyle w:val="SourceCode"/>
+      </w:pPr>
+      <w:r>
+        <w:t>    }</w:t>
+      </w:r>
+    </w:p>
+    <w:p>
+      <w:pPr>
+        <w:pStyle w:val="SourceCode"/>
+      </w:pPr>
+    </w:p>
+    <w:p>
+      <w:pPr>
+        <w:pStyle w:val="SourceCode"/>
+      </w:pPr>
+      <w:r>
+        <w:t>    fullName() {</w:t>
+      </w:r>
+    </w:p>
+    <w:p>
+      <w:pPr>
+        <w:pStyle w:val="SourceCode"/>
+      </w:pPr>
+      <w:r>
+        <w:t>        return super.fullName() + " " + this.salary;</w:t>
+      </w:r>
+    </w:p>
+    <w:p>
+      <w:pPr>
+        <w:pStyle w:val="SourceCode"/>
+      </w:pPr>
+      <w:r>
+        <w:t>    }</w:t>
+      </w:r>
+    </w:p>
+    <w:p>
+      <w:pPr>
+        <w:pStyle w:val="SourceCode"/>
+      </w:pPr>
+    </w:p>
+    <w:p>
+      <w:pPr>
+        <w:pStyle w:val="SourceCode"/>
+        <w:rPr>
+          <w:b/>
+          <w:bCs/>
+        </w:rPr>
+      </w:pPr>
+      <w:r>
+        <w:rPr>
+          <w:b/>
+          <w:bCs/>
+        </w:rPr>
+        <w:t>    static printAll(...employees) {</w:t>
+      </w:r>
+    </w:p>
+    <w:p>
+      <w:pPr>
+        <w:pStyle w:val="SourceCode"/>
+        <w:rPr>
+          <w:b/>
+          <w:bCs/>
+        </w:rPr>
+      </w:pPr>
+      <w:r>
+        <w:rPr>
+          <w:b/>
+          <w:bCs/>
+        </w:rPr>
+        <w:t>        employees.forEach(e=&gt; console.log(e.fullName()));</w:t>
+      </w:r>
+    </w:p>
+    <w:p>
+      <w:pPr>
+        <w:pStyle w:val="SourceCode"/>
+        <w:rPr>
+          <w:b/>
+          <w:bCs/>
+        </w:rPr>
+      </w:pPr>
+      <w:r>
+        <w:rPr>
+          <w:b/>
+          <w:bCs/>
+        </w:rPr>
+        <w:t>    }</w:t>
+      </w:r>
+    </w:p>
+    <w:p>
+      <w:pPr>
+        <w:pStyle w:val="SourceCode"/>
+      </w:pPr>
+      <w:r>
+        <w:t>}</w:t>
+      </w:r>
+    </w:p>
+    <w:p>
+      <w:pPr>
+        <w:pStyle w:val="SourceCode"/>
+      </w:pPr>
+    </w:p>
+    <w:p>
+      <w:pPr>
+        <w:pStyle w:val="SourceCode"/>
+      </w:pPr>
+      <w:r>
+        <w:t>let kenny = new Employee('Kenny', 'Wilson', 100000);</w:t>
+      </w:r>
+    </w:p>
+    <w:p>
+      <w:pPr>
+        <w:pStyle w:val="SourceCode"/>
+      </w:pPr>
+      <w:r>
+        <w:t>let sanna = new Employee('Sanna', 'Hulkki', 40000);</w:t>
+      </w:r>
+    </w:p>
+    <w:p>
+      <w:pPr>
+        <w:pStyle w:val="SourceCode"/>
+      </w:pPr>
+      <w:r>
+        <w:t>Employee.printAll(kenny,sanna);</w:t>
+      </w:r>
+    </w:p>
+    <w:p>
+      <w:pPr>
+        <w:pStyle w:val="SourceCode"/>
+      </w:pPr>
+    </w:p>
+    <w:p>
+      <w:pPr>
+        <w:pStyle w:val="SourceCode"/>
+      </w:pPr>
+      <w:r>
+        <w:t xml:space="preserve">&gt;&gt;  </w:t>
+      </w:r>
+      <w:r>
+        <w:t>Kenny Wilson 100000</w:t>
+      </w:r>
+    </w:p>
+    <w:p>
+      <w:pPr>
+        <w:pStyle w:val="SourceCode"/>
+      </w:pPr>
+      <w:r>
+        <w:t xml:space="preserve">&gt;&gt;  </w:t>
+      </w:r>
+      <w:r>
+        <w:t>Sanna Hulkki 40000</w:t>
+      </w:r>
+    </w:p>
+    <w:p>
+      <w:pPr>
+        <w:pStyle w:val="SourceCode"/>
+      </w:pPr>
+    </w:p>
+    <w:p>
+      <w:pPr>
+        <w:rPr>
+          <w:rFonts w:asciiTheme="majorHAnsi" w:eastAsiaTheme="majorEastAsia" w:hAnsiTheme="majorHAnsi" w:cstheme="majorBidi"/>
+          <w:color w:val="31378B" w:themeColor="text2"/>
+          <w:sz w:val="28"/>
+          <w:szCs w:val="26"/>
+        </w:rPr>
+      </w:pPr>
+      <w:r>
+        <w:br w:type="page"/>
+      </w:r>
+    </w:p>
+    <w:p>
+      <w:pPr>
+        <w:pStyle w:val="Heading2"/>
+      </w:pPr>
+      <w:r>
+        <w:lastRenderedPageBreak/>
         <w:t>Collections</w:t>
       </w:r>
       <w:bookmarkEnd w:id="29"/>
@@ -15635,22 +16160,42 @@
     </w:p>
     <w:p>
       <w:pPr>
+        <w:spacing w:after="160" w:line="259" w:lineRule="auto"/>
+        <w:rPr>
+          <w:rFonts w:asciiTheme="majorHAnsi" w:eastAsiaTheme="majorEastAsia" w:hAnsiTheme="majorHAnsi" w:cstheme="majorBidi"/>
+          <w:color w:val="31378B" w:themeColor="text2"/>
+          <w:sz w:val="32"/>
+          <w:szCs w:val="28"/>
+        </w:rPr>
+      </w:pPr>
+      <w:bookmarkStart w:id="32" w:name="_Toc44265510"/>
+      <w:r>
+        <w:br w:type="page"/>
+      </w:r>
+    </w:p>
+    <w:p>
+      <w:pPr>
         <w:pStyle w:val="Heading2"/>
       </w:pPr>
-      <w:bookmarkStart w:id="32" w:name="_Toc44265510"/>
-      <w:r>
+      <w:r>
+        <w:lastRenderedPageBreak/>
         <w:t>Modules</w:t>
       </w:r>
       <w:bookmarkEnd w:id="32"/>
     </w:p>
     <w:p>
       <w:r>
-        <w:t>JavaScript modules have changed a lot down the years</w:t>
-      </w:r>
-    </w:p>
-    <w:p>
-      <w:pPr>
-        <w:pStyle w:val="Heading4"/>
+        <w:t xml:space="preserve">JavaScript modules have changed a lot down the </w:t>
+      </w:r>
+      <w:proofErr w:type="gramStart"/>
+      <w:r>
+        <w:t>years</w:t>
+      </w:r>
+      <w:proofErr w:type="gramEnd"/>
+    </w:p>
+    <w:p>
+      <w:pPr>
+        <w:pStyle w:val="Heading3"/>
         <w:rPr>
           <w:lang w:val="sv-SE"/>
         </w:rPr>
@@ -15785,14 +16330,27 @@
       <w:r>
         <w:t xml:space="preserve">Listing </w:t>
       </w:r>
-      <w:fldSimple w:instr=" SEQ Listing \* ARABIC ">
-        <w:r>
-          <w:rPr>
-            <w:noProof/>
-          </w:rPr>
-          <w:t>2</w:t>
-        </w:r>
-      </w:fldSimple>
+      <w:r>
+        <w:fldChar w:fldCharType="begin"/>
+      </w:r>
+      <w:r>
+        <w:instrText xml:space="preserve"> SEQ Listing \* ARABIC </w:instrText>
+      </w:r>
+      <w:r>
+        <w:fldChar w:fldCharType="separate"/>
+      </w:r>
+      <w:r>
+        <w:rPr>
+          <w:noProof/>
+        </w:rPr>
+        <w:t>2</w:t>
+      </w:r>
+      <w:r>
+        <w:rPr>
+          <w:noProof/>
+        </w:rPr>
+        <w:fldChar w:fldCharType="end"/>
+      </w:r>
       <w:r>
         <w:t xml:space="preserve"> modconsumer.js</w:t>
       </w:r>
@@ -15832,7 +16390,7 @@
     </w:p>
     <w:p>
       <w:pPr>
-        <w:pStyle w:val="Heading4"/>
+        <w:pStyle w:val="Heading3"/>
       </w:pPr>
       <w:r>
         <w:t>ES6</w:t>
@@ -15902,525 +16460,199 @@
       <w:pPr>
         <w:pStyle w:val="Heading2"/>
       </w:pPr>
-      <w:bookmarkStart w:id="33" w:name="_Toc44265518"/>
+      <w:bookmarkStart w:id="33" w:name="_Basics"/>
+      <w:bookmarkStart w:id="34" w:name="_Collections"/>
+      <w:bookmarkStart w:id="35" w:name="_Toc44265520"/>
+      <w:bookmarkEnd w:id="33"/>
+      <w:bookmarkEnd w:id="34"/>
       <w:r>
         <w:lastRenderedPageBreak/>
-        <w:t>Classes</w:t>
-      </w:r>
-      <w:bookmarkEnd w:id="33"/>
+        <w:t>Collections</w:t>
+      </w:r>
+      <w:bookmarkEnd w:id="35"/>
+    </w:p>
+    <w:p>
+      <w:r>
+        <w:t xml:space="preserve">Any object in JavaScript can be used as a symbol table. </w:t>
+      </w:r>
+      <w:r>
+        <w:t>The keys in an object are always strings.</w:t>
+      </w:r>
+    </w:p>
+    <w:p>
+      <w:pPr>
+        <w:pStyle w:val="SourceCode"/>
+      </w:pPr>
+      <w:r>
+        <w:t>var st = {</w:t>
+      </w:r>
+    </w:p>
+    <w:p>
+      <w:pPr>
+        <w:pStyle w:val="SourceCode"/>
+      </w:pPr>
+      <w:r>
+        <w:t>    kenny: new Employee('Kenny', 'Wilson', 100000),</w:t>
+      </w:r>
+    </w:p>
+    <w:p>
+      <w:pPr>
+        <w:pStyle w:val="SourceCode"/>
+      </w:pPr>
+      <w:r>
+        <w:t>    sanna:  new Employee('Sanna', 'Hulkki', 40000)</w:t>
+      </w:r>
+    </w:p>
+    <w:p>
+      <w:pPr>
+        <w:pStyle w:val="SourceCode"/>
+      </w:pPr>
+      <w:r>
+        <w:t>};</w:t>
+      </w:r>
+    </w:p>
+    <w:p>
+      <w:pPr>
+        <w:pStyle w:val="SourceCode"/>
+      </w:pPr>
+    </w:p>
+    <w:p>
+      <w:pPr>
+        <w:pStyle w:val="SourceCode"/>
+      </w:pPr>
+      <w:r>
+        <w:t>console.log(Object.keys(st));</w:t>
+      </w:r>
+    </w:p>
+    <w:p>
+      <w:pPr>
+        <w:pStyle w:val="SourceCode"/>
+      </w:pPr>
+      <w:r>
+        <w:t>console.log(Object.values(st));</w:t>
+      </w:r>
+    </w:p>
+    <w:p>
+      <w:pPr>
+        <w:pStyle w:val="SourceCode"/>
+      </w:pPr>
+    </w:p>
+    <w:p>
+      <w:pPr>
+        <w:pStyle w:val="SourceCode"/>
+        <w:rPr>
+          <w:sz w:val="18"/>
+          <w:szCs w:val="18"/>
+        </w:rPr>
+      </w:pPr>
+      <w:r>
+        <w:rPr>
+          <w:sz w:val="18"/>
+          <w:szCs w:val="18"/>
+        </w:rPr>
+        <w:t xml:space="preserve">&gt;&gt; </w:t>
+      </w:r>
+      <w:r>
+        <w:rPr>
+          <w:sz w:val="18"/>
+          <w:szCs w:val="18"/>
+        </w:rPr>
+        <w:t>[ 'kenny', 'sanna' ]</w:t>
+      </w:r>
+    </w:p>
+    <w:p>
+      <w:pPr>
+        <w:pStyle w:val="SourceCode"/>
+        <w:rPr>
+          <w:sz w:val="18"/>
+          <w:szCs w:val="18"/>
+        </w:rPr>
+      </w:pPr>
+      <w:r>
+        <w:rPr>
+          <w:sz w:val="18"/>
+          <w:szCs w:val="18"/>
+        </w:rPr>
+        <w:t>&gt;&gt;[</w:t>
+      </w:r>
+    </w:p>
+    <w:p>
+      <w:pPr>
+        <w:pStyle w:val="SourceCode"/>
+        <w:rPr>
+          <w:sz w:val="18"/>
+          <w:szCs w:val="18"/>
+        </w:rPr>
+      </w:pPr>
+      <w:r>
+        <w:rPr>
+          <w:sz w:val="18"/>
+          <w:szCs w:val="18"/>
+        </w:rPr>
+        <w:t>&gt;&gt;  Employee { firstName: 'Kenny', secondName: 'Wilson', salary: 100000 },</w:t>
+      </w:r>
+    </w:p>
+    <w:p>
+      <w:pPr>
+        <w:pStyle w:val="SourceCode"/>
+        <w:rPr>
+          <w:sz w:val="18"/>
+          <w:szCs w:val="18"/>
+        </w:rPr>
+      </w:pPr>
+      <w:r>
+        <w:rPr>
+          <w:sz w:val="18"/>
+          <w:szCs w:val="18"/>
+        </w:rPr>
+        <w:t>&gt;&gt;  Employee { firstName: 'Sanna', secondName: 'Hulkki', salary: 40000 }</w:t>
+      </w:r>
+    </w:p>
+    <w:p>
+      <w:pPr>
+        <w:pStyle w:val="SourceCode"/>
+        <w:rPr>
+          <w:sz w:val="18"/>
+          <w:szCs w:val="18"/>
+        </w:rPr>
+      </w:pPr>
+      <w:r>
+        <w:rPr>
+          <w:sz w:val="18"/>
+          <w:szCs w:val="18"/>
+        </w:rPr>
+        <w:t>&gt;&gt;]</w:t>
+      </w:r>
+    </w:p>
+    <w:p/>
+    <w:p>
+      <w:r>
+        <w:t>We can also use a Map as a symbol table when the</w:t>
+      </w:r>
+      <w:r>
+        <w:t xml:space="preserve"> keys are not strings. </w:t>
+      </w:r>
+      <w:r>
+        <w:t xml:space="preserve">It also has a Set which prevents duplicates. </w:t>
+      </w:r>
     </w:p>
     <w:p>
       <w:pPr>
         <w:pStyle w:val="Heading3"/>
       </w:pPr>
-      <w:bookmarkStart w:id="34" w:name="_Basics"/>
-      <w:bookmarkStart w:id="35" w:name="_Toc44265519"/>
-      <w:bookmarkEnd w:id="34"/>
-      <w:r>
-        <w:t>Basics</w:t>
-      </w:r>
-      <w:bookmarkEnd w:id="35"/>
+      <w:r>
+        <w:t>Lists/</w:t>
+      </w:r>
+      <w:proofErr w:type="gramStart"/>
+      <w:r>
+        <w:t>Arrays</w:t>
+      </w:r>
+      <w:proofErr w:type="gramEnd"/>
     </w:p>
     <w:p>
       <w:pPr>
         <w:pStyle w:val="Heading4"/>
-      </w:pPr>
-      <w:r>
-        <w:t>Prototypes</w:t>
-      </w:r>
-    </w:p>
-    <w:p>
-      <w:r>
-        <w:t xml:space="preserve">Classes are </w:t>
-      </w:r>
-      <w:r>
-        <w:t>implemented using prototypes.</w:t>
-      </w:r>
-    </w:p>
-    <w:p>
-      <w:pPr>
-        <w:pStyle w:val="SourceCode"/>
-      </w:pPr>
-      <w:r>
-        <w:t>class Person </w:t>
-      </w:r>
-    </w:p>
-    <w:p>
-      <w:pPr>
-        <w:pStyle w:val="SourceCode"/>
-      </w:pPr>
-      <w:r>
-        <w:t>{</w:t>
-      </w:r>
-    </w:p>
-    <w:p>
-      <w:pPr>
-        <w:pStyle w:val="SourceCode"/>
-      </w:pPr>
-      <w:r>
-        <w:t>    constructor(first, second)</w:t>
-      </w:r>
-    </w:p>
-    <w:p>
-      <w:pPr>
-        <w:pStyle w:val="SourceCode"/>
-      </w:pPr>
-      <w:r>
-        <w:t>    {</w:t>
-      </w:r>
-    </w:p>
-    <w:p>
-      <w:pPr>
-        <w:pStyle w:val="SourceCode"/>
-      </w:pPr>
-      <w:r>
-        <w:t>        this.firstName = first;</w:t>
-      </w:r>
-    </w:p>
-    <w:p>
-      <w:pPr>
-        <w:pStyle w:val="SourceCode"/>
-      </w:pPr>
-      <w:r>
-        <w:t>        this.secondName = second;</w:t>
-      </w:r>
-    </w:p>
-    <w:p>
-      <w:pPr>
-        <w:pStyle w:val="SourceCode"/>
-      </w:pPr>
-      <w:r>
-        <w:t>    }</w:t>
-      </w:r>
-    </w:p>
-    <w:p>
-      <w:pPr>
-        <w:pStyle w:val="SourceCode"/>
-      </w:pPr>
-    </w:p>
-    <w:p>
-      <w:pPr>
-        <w:pStyle w:val="SourceCode"/>
-      </w:pPr>
-      <w:r>
-        <w:t>    fullName() {</w:t>
-      </w:r>
-    </w:p>
-    <w:p>
-      <w:pPr>
-        <w:pStyle w:val="SourceCode"/>
-      </w:pPr>
-      <w:r>
-        <w:t>        return this.firstName + " " + this.secondName;</w:t>
-      </w:r>
-    </w:p>
-    <w:p>
-      <w:pPr>
-        <w:pStyle w:val="SourceCode"/>
-      </w:pPr>
-      <w:r>
-        <w:t>    }</w:t>
-      </w:r>
-    </w:p>
-    <w:p>
-      <w:pPr>
-        <w:pStyle w:val="SourceCode"/>
-      </w:pPr>
-      <w:r>
-        <w:t>}</w:t>
-      </w:r>
-    </w:p>
-    <w:p>
-      <w:pPr>
-        <w:pStyle w:val="SourceCode"/>
-      </w:pPr>
-    </w:p>
-    <w:p>
-      <w:pPr>
-        <w:pStyle w:val="Heading4"/>
-      </w:pPr>
-      <w:r>
-        <w:t xml:space="preserve">Inheritance </w:t>
-      </w:r>
-    </w:p>
-    <w:p>
-      <w:pPr>
-        <w:pStyle w:val="SourceCode"/>
-      </w:pPr>
-    </w:p>
-    <w:p>
-      <w:pPr>
-        <w:pStyle w:val="SourceCode"/>
-      </w:pPr>
-      <w:r>
-        <w:t>class Employee extends Person {</w:t>
-      </w:r>
-    </w:p>
-    <w:p>
-      <w:pPr>
-        <w:pStyle w:val="SourceCode"/>
-      </w:pPr>
-    </w:p>
-    <w:p>
-      <w:pPr>
-        <w:pStyle w:val="SourceCode"/>
-      </w:pPr>
-      <w:r>
-        <w:t>    constructor(first, second,salary)</w:t>
-      </w:r>
-    </w:p>
-    <w:p>
-      <w:pPr>
-        <w:pStyle w:val="SourceCode"/>
-      </w:pPr>
-      <w:r>
-        <w:t>    {</w:t>
-      </w:r>
-    </w:p>
-    <w:p>
-      <w:pPr>
-        <w:pStyle w:val="SourceCode"/>
-      </w:pPr>
-      <w:r>
-        <w:t>        super(first,second);</w:t>
-      </w:r>
-    </w:p>
-    <w:p>
-      <w:pPr>
-        <w:pStyle w:val="SourceCode"/>
-      </w:pPr>
-      <w:r>
-        <w:t>        this.salary = salary;</w:t>
-      </w:r>
-    </w:p>
-    <w:p>
-      <w:pPr>
-        <w:pStyle w:val="SourceCode"/>
-      </w:pPr>
-      <w:r>
-        <w:t>    }</w:t>
-      </w:r>
-    </w:p>
-    <w:p>
-      <w:pPr>
-        <w:pStyle w:val="SourceCode"/>
-      </w:pPr>
-    </w:p>
-    <w:p>
-      <w:pPr>
-        <w:pStyle w:val="SourceCode"/>
-      </w:pPr>
-      <w:r>
-        <w:t>    fullName() {</w:t>
-      </w:r>
-    </w:p>
-    <w:p>
-      <w:pPr>
-        <w:pStyle w:val="SourceCode"/>
-      </w:pPr>
-      <w:r>
-        <w:t>        return super.fullName() + " " + this.salary;</w:t>
-      </w:r>
-    </w:p>
-    <w:p>
-      <w:pPr>
-        <w:pStyle w:val="SourceCode"/>
-      </w:pPr>
-      <w:r>
-        <w:t>    }</w:t>
-      </w:r>
-    </w:p>
-    <w:p>
-      <w:pPr>
-        <w:pStyle w:val="SourceCode"/>
-      </w:pPr>
-      <w:r>
-        <w:t>}</w:t>
-      </w:r>
-    </w:p>
-    <w:p>
-      <w:pPr>
-        <w:pStyle w:val="SourceCode"/>
-      </w:pPr>
-    </w:p>
-    <w:p>
-      <w:pPr>
-        <w:pStyle w:val="SourceCode"/>
-      </w:pPr>
-      <w:r>
-        <w:t>let kenny = new Employee('Kenny', 'Wilson', 100000);</w:t>
-      </w:r>
-    </w:p>
-    <w:p>
-      <w:pPr>
-        <w:pStyle w:val="SourceCode"/>
-      </w:pPr>
-      <w:r>
-        <w:t>console.log(kenny.fullName());</w:t>
-      </w:r>
-    </w:p>
-    <w:p>
-      <w:pPr>
-        <w:pStyle w:val="SourceCode"/>
-      </w:pPr>
-    </w:p>
-    <w:p>
-      <w:pPr>
-        <w:rPr>
-          <w:rFonts w:asciiTheme="majorHAnsi" w:eastAsiaTheme="majorEastAsia" w:hAnsiTheme="majorHAnsi" w:cstheme="majorBidi"/>
-          <w:color w:val="31378B" w:themeColor="text2"/>
-          <w:sz w:val="32"/>
-          <w:szCs w:val="28"/>
-        </w:rPr>
-      </w:pPr>
-      <w:r>
-        <w:br w:type="page"/>
-      </w:r>
-    </w:p>
-    <w:p>
-      <w:pPr>
-        <w:pStyle w:val="Heading2"/>
-      </w:pPr>
-      <w:r>
-        <w:lastRenderedPageBreak/>
-        <w:t>Debugging</w:t>
-      </w:r>
-    </w:p>
-    <w:p>
-      <w:r>
-        <w:t>File/Preferences/Ke</w:t>
-      </w:r>
-      <w:r>
-        <w:t>yboard Shortcuts</w:t>
-      </w:r>
-    </w:p>
-    <w:p/>
-    <w:p>
-      <w:r>
-        <w:br w:type="page"/>
-      </w:r>
-    </w:p>
-    <w:p>
-      <w:pPr>
-        <w:pStyle w:val="Heading4"/>
-      </w:pPr>
-      <w:r>
-        <w:lastRenderedPageBreak/>
-        <w:t>Static Method</w:t>
-      </w:r>
-    </w:p>
-    <w:p>
-      <w:pPr>
-        <w:pStyle w:val="SourceCode"/>
-      </w:pPr>
-      <w:r>
-        <w:t>class Employee extends Person {</w:t>
-      </w:r>
-    </w:p>
-    <w:p>
-      <w:pPr>
-        <w:pStyle w:val="SourceCode"/>
-      </w:pPr>
-    </w:p>
-    <w:p>
-      <w:pPr>
-        <w:pStyle w:val="SourceCode"/>
-      </w:pPr>
-      <w:r>
-        <w:t>    constructor(first, second,salary)</w:t>
-      </w:r>
-    </w:p>
-    <w:p>
-      <w:pPr>
-        <w:pStyle w:val="SourceCode"/>
-      </w:pPr>
-      <w:r>
-        <w:t>    {</w:t>
-      </w:r>
-    </w:p>
-    <w:p>
-      <w:pPr>
-        <w:pStyle w:val="SourceCode"/>
-      </w:pPr>
-      <w:r>
-        <w:t>        super(first,second);</w:t>
-      </w:r>
-    </w:p>
-    <w:p>
-      <w:pPr>
-        <w:pStyle w:val="SourceCode"/>
-      </w:pPr>
-      <w:r>
-        <w:t>        this.salary = salary;</w:t>
-      </w:r>
-    </w:p>
-    <w:p>
-      <w:pPr>
-        <w:pStyle w:val="SourceCode"/>
-      </w:pPr>
-      <w:r>
-        <w:t>    }</w:t>
-      </w:r>
-    </w:p>
-    <w:p>
-      <w:pPr>
-        <w:pStyle w:val="SourceCode"/>
-      </w:pPr>
-    </w:p>
-    <w:p>
-      <w:pPr>
-        <w:pStyle w:val="SourceCode"/>
-      </w:pPr>
-      <w:r>
-        <w:t>    fullName() {</w:t>
-      </w:r>
-    </w:p>
-    <w:p>
-      <w:pPr>
-        <w:pStyle w:val="SourceCode"/>
-      </w:pPr>
-      <w:r>
-        <w:t>        return super.fullName() + " " + this.salary;</w:t>
-      </w:r>
-    </w:p>
-    <w:p>
-      <w:pPr>
-        <w:pStyle w:val="SourceCode"/>
-      </w:pPr>
-      <w:r>
-        <w:t>    }</w:t>
-      </w:r>
-    </w:p>
-    <w:p>
-      <w:pPr>
-        <w:pStyle w:val="SourceCode"/>
-      </w:pPr>
-    </w:p>
-    <w:p>
-      <w:pPr>
-        <w:pStyle w:val="SourceCode"/>
-        <w:rPr>
-          <w:b/>
-          <w:bCs/>
-        </w:rPr>
-      </w:pPr>
-      <w:r>
-        <w:rPr>
-          <w:b/>
-          <w:bCs/>
-        </w:rPr>
-        <w:t>    static printAll(...employees) {</w:t>
-      </w:r>
-    </w:p>
-    <w:p>
-      <w:pPr>
-        <w:pStyle w:val="SourceCode"/>
-        <w:rPr>
-          <w:b/>
-          <w:bCs/>
-        </w:rPr>
-      </w:pPr>
-      <w:r>
-        <w:rPr>
-          <w:b/>
-          <w:bCs/>
-        </w:rPr>
-        <w:t>        employees.forEach(e=&gt; console.log(e.fullName()));</w:t>
-      </w:r>
-    </w:p>
-    <w:p>
-      <w:pPr>
-        <w:pStyle w:val="SourceCode"/>
-        <w:rPr>
-          <w:b/>
-          <w:bCs/>
-        </w:rPr>
-      </w:pPr>
-      <w:r>
-        <w:rPr>
-          <w:b/>
-          <w:bCs/>
-        </w:rPr>
-        <w:t>    }</w:t>
-      </w:r>
-    </w:p>
-    <w:p>
-      <w:pPr>
-        <w:pStyle w:val="SourceCode"/>
-      </w:pPr>
-      <w:r>
-        <w:t>}</w:t>
-      </w:r>
-    </w:p>
-    <w:p>
-      <w:pPr>
-        <w:pStyle w:val="SourceCode"/>
-      </w:pPr>
-    </w:p>
-    <w:p>
-      <w:pPr>
-        <w:pStyle w:val="SourceCode"/>
-      </w:pPr>
-      <w:r>
-        <w:t>let kenny = new Employee('Kenny', 'Wilson', 100000);</w:t>
-      </w:r>
-    </w:p>
-    <w:p>
-      <w:pPr>
-        <w:pStyle w:val="SourceCode"/>
-      </w:pPr>
-      <w:r>
-        <w:t>let sanna = new Employee('Sanna', 'Hulkki', 40000);</w:t>
-      </w:r>
-    </w:p>
-    <w:p>
-      <w:pPr>
-        <w:pStyle w:val="SourceCode"/>
-      </w:pPr>
-      <w:r>
-        <w:t>Employee.printAll(kenny,sanna);</w:t>
-      </w:r>
-    </w:p>
-    <w:p>
-      <w:pPr>
-        <w:pStyle w:val="SourceCode"/>
-      </w:pPr>
-    </w:p>
-    <w:p>
-      <w:pPr>
-        <w:pStyle w:val="SourceCode"/>
-      </w:pPr>
-      <w:r>
-        <w:t xml:space="preserve">&gt;&gt;  </w:t>
-      </w:r>
-      <w:r>
-        <w:t>Kenny Wilson 100000</w:t>
-      </w:r>
-    </w:p>
-    <w:p>
-      <w:pPr>
-        <w:pStyle w:val="SourceCode"/>
-      </w:pPr>
-      <w:r>
-        <w:t>&gt;&gt;</w:t>
-      </w:r>
-      <w:r>
-        <w:t xml:space="preserve">  </w:t>
-      </w:r>
-      <w:r>
-        <w:t>Sanna Hulkki 40000</w:t>
-      </w:r>
-    </w:p>
-    <w:p>
-      <w:pPr>
-        <w:pStyle w:val="SourceCode"/>
-      </w:pPr>
-    </w:p>
-    <w:p>
-      <w:pPr>
-        <w:rPr>
-          <w:rFonts w:asciiTheme="majorHAnsi" w:eastAsiaTheme="majorEastAsia" w:hAnsiTheme="majorHAnsi" w:cstheme="majorBidi"/>
-          <w:color w:val="31378B" w:themeColor="text2"/>
+        <w:rPr>
           <w:sz w:val="28"/>
           <w:szCs w:val="26"/>
         </w:rPr>
@@ -16433,217 +16665,24 @@
       <w:pPr>
         <w:pStyle w:val="Heading3"/>
       </w:pPr>
-      <w:bookmarkStart w:id="36" w:name="_Collections"/>
-      <w:bookmarkStart w:id="37" w:name="_Toc44265520"/>
+      <w:bookmarkStart w:id="36" w:name="_Modules"/>
+      <w:bookmarkStart w:id="37" w:name="_Toc44265521"/>
       <w:bookmarkEnd w:id="36"/>
-      <w:r>
-        <w:lastRenderedPageBreak/>
-        <w:t>Collections</w:t>
-      </w:r>
-      <w:bookmarkEnd w:id="37"/>
-    </w:p>
-    <w:p>
-      <w:r>
-        <w:t xml:space="preserve">Any object in JavaScript can be used as a symbol table. </w:t>
-      </w:r>
-      <w:r>
-        <w:t>The keys in an object are always strings.</w:t>
-      </w:r>
-    </w:p>
-    <w:p>
-      <w:pPr>
-        <w:pStyle w:val="SourceCode"/>
-      </w:pPr>
-      <w:r>
-        <w:t>var st = {</w:t>
-      </w:r>
-    </w:p>
-    <w:p>
-      <w:pPr>
-        <w:pStyle w:val="SourceCode"/>
-      </w:pPr>
-      <w:r>
-        <w:t>    kenny: new Employee('Kenny', 'Wilson', 100000),</w:t>
-      </w:r>
-    </w:p>
-    <w:p>
-      <w:pPr>
-        <w:pStyle w:val="SourceCode"/>
-      </w:pPr>
-      <w:r>
-        <w:t>    sanna:  new Employee('Sanna', 'Hulkki', 40000)</w:t>
-      </w:r>
-    </w:p>
-    <w:p>
-      <w:pPr>
-        <w:pStyle w:val="SourceCode"/>
-      </w:pPr>
-      <w:r>
-        <w:t>};</w:t>
-      </w:r>
-    </w:p>
-    <w:p>
-      <w:pPr>
-        <w:pStyle w:val="SourceCode"/>
-      </w:pPr>
-    </w:p>
-    <w:p>
-      <w:pPr>
-        <w:pStyle w:val="SourceCode"/>
-      </w:pPr>
-      <w:r>
-        <w:t>console.log(Object.keys(st));</w:t>
-      </w:r>
-    </w:p>
-    <w:p>
-      <w:pPr>
-        <w:pStyle w:val="SourceCode"/>
-      </w:pPr>
-      <w:r>
-        <w:t>console.log(Object.values(st));</w:t>
-      </w:r>
-    </w:p>
-    <w:p>
-      <w:pPr>
-        <w:pStyle w:val="SourceCode"/>
-      </w:pPr>
-    </w:p>
-    <w:p>
-      <w:pPr>
-        <w:pStyle w:val="SourceCode"/>
-        <w:rPr>
-          <w:sz w:val="18"/>
-          <w:szCs w:val="18"/>
-        </w:rPr>
-      </w:pPr>
-      <w:r>
-        <w:rPr>
-          <w:sz w:val="18"/>
-          <w:szCs w:val="18"/>
-        </w:rPr>
-        <w:t xml:space="preserve">&gt;&gt; </w:t>
-      </w:r>
-      <w:r>
-        <w:rPr>
-          <w:sz w:val="18"/>
-          <w:szCs w:val="18"/>
-        </w:rPr>
-        <w:t>[ 'kenny', 'sanna' ]</w:t>
-      </w:r>
-    </w:p>
-    <w:p>
-      <w:pPr>
-        <w:pStyle w:val="SourceCode"/>
-        <w:rPr>
-          <w:sz w:val="18"/>
-          <w:szCs w:val="18"/>
-        </w:rPr>
-      </w:pPr>
-      <w:r>
-        <w:rPr>
-          <w:sz w:val="18"/>
-          <w:szCs w:val="18"/>
-        </w:rPr>
-        <w:t>&gt;&gt;[</w:t>
-      </w:r>
-    </w:p>
-    <w:p>
-      <w:pPr>
-        <w:pStyle w:val="SourceCode"/>
-        <w:rPr>
-          <w:sz w:val="18"/>
-          <w:szCs w:val="18"/>
-        </w:rPr>
-      </w:pPr>
-      <w:r>
-        <w:rPr>
-          <w:sz w:val="18"/>
-          <w:szCs w:val="18"/>
-        </w:rPr>
-        <w:t>&gt;&gt;  Employee { firstName: 'Kenny', secondName: 'Wilson', salary: 100000 },</w:t>
-      </w:r>
-    </w:p>
-    <w:p>
-      <w:pPr>
-        <w:pStyle w:val="SourceCode"/>
-        <w:rPr>
-          <w:sz w:val="18"/>
-          <w:szCs w:val="18"/>
-        </w:rPr>
-      </w:pPr>
-      <w:r>
-        <w:rPr>
-          <w:sz w:val="18"/>
-          <w:szCs w:val="18"/>
-        </w:rPr>
-        <w:t>&gt;&gt;  Employee { firstName: 'Sanna', secondName: 'Hulkki', salary: 40000 }</w:t>
-      </w:r>
-    </w:p>
-    <w:p>
-      <w:pPr>
-        <w:pStyle w:val="SourceCode"/>
-        <w:rPr>
-          <w:sz w:val="18"/>
-          <w:szCs w:val="18"/>
-        </w:rPr>
-      </w:pPr>
-      <w:r>
-        <w:rPr>
-          <w:sz w:val="18"/>
-          <w:szCs w:val="18"/>
-        </w:rPr>
-        <w:t>&gt;&gt;]</w:t>
-      </w:r>
-    </w:p>
-    <w:p/>
-    <w:p>
-      <w:r>
-        <w:t>We can also use a Map as a symbol table when the</w:t>
-      </w:r>
-      <w:r>
-        <w:t xml:space="preserve"> keys are not strings. </w:t>
-      </w:r>
-      <w:r>
-        <w:t xml:space="preserve">It also has a Set which prevents duplicates. </w:t>
-      </w:r>
-    </w:p>
-    <w:p>
-      <w:pPr>
-        <w:pStyle w:val="Heading4"/>
-      </w:pPr>
-      <w:r>
-        <w:t>Lists/Arrays</w:t>
-      </w:r>
-    </w:p>
-    <w:p>
-      <w:pPr>
-        <w:pStyle w:val="Heading4"/>
-        <w:rPr>
-          <w:sz w:val="28"/>
-          <w:szCs w:val="26"/>
-        </w:rPr>
-      </w:pPr>
-      <w:r>
-        <w:br w:type="page"/>
-      </w:r>
-    </w:p>
-    <w:p>
-      <w:pPr>
-        <w:pStyle w:val="Heading3"/>
-      </w:pPr>
-      <w:bookmarkStart w:id="38" w:name="_Modules"/>
-      <w:bookmarkStart w:id="39" w:name="_Toc44265521"/>
-      <w:bookmarkEnd w:id="38"/>
       <w:r>
         <w:lastRenderedPageBreak/>
         <w:t>Modules</w:t>
       </w:r>
-      <w:bookmarkEnd w:id="39"/>
-    </w:p>
-    <w:p>
-      <w:r>
-        <w:t>JavaScript modules have changed a lot down the years</w:t>
-      </w:r>
+      <w:bookmarkEnd w:id="37"/>
+    </w:p>
+    <w:p>
+      <w:r>
+        <w:t xml:space="preserve">JavaScript modules have changed a lot down the </w:t>
+      </w:r>
+      <w:proofErr w:type="gramStart"/>
+      <w:r>
+        <w:t>years</w:t>
+      </w:r>
+      <w:proofErr w:type="gramEnd"/>
     </w:p>
     <w:p>
       <w:pPr>
@@ -16782,14 +16821,27 @@
       <w:r>
         <w:t xml:space="preserve">Listing </w:t>
       </w:r>
-      <w:fldSimple w:instr=" SEQ Listing \* ARABIC ">
-        <w:r>
-          <w:rPr>
-            <w:noProof/>
-          </w:rPr>
-          <w:t>4</w:t>
-        </w:r>
-      </w:fldSimple>
+      <w:r>
+        <w:fldChar w:fldCharType="begin"/>
+      </w:r>
+      <w:r>
+        <w:instrText xml:space="preserve"> SEQ Listing \* ARABIC </w:instrText>
+      </w:r>
+      <w:r>
+        <w:fldChar w:fldCharType="separate"/>
+      </w:r>
+      <w:r>
+        <w:rPr>
+          <w:noProof/>
+        </w:rPr>
+        <w:t>4</w:t>
+      </w:r>
+      <w:r>
+        <w:rPr>
+          <w:noProof/>
+        </w:rPr>
+        <w:fldChar w:fldCharType="end"/>
+      </w:r>
       <w:r>
         <w:t xml:space="preserve"> modconsumer.js</w:t>
       </w:r>
@@ -16899,7 +16951,7 @@
       <w:pPr>
         <w:pStyle w:val="Heading2"/>
       </w:pPr>
-      <w:bookmarkStart w:id="40" w:name="_Toc44265522"/>
+      <w:bookmarkStart w:id="38" w:name="_Toc44265522"/>
       <w:r>
         <w:lastRenderedPageBreak/>
         <w:t>The Browser</w:t>
@@ -16958,167 +17010,24 @@
     <w:p/>
     <w:p>
       <w:pPr>
-        <w:pStyle w:val="Heading4"/>
-      </w:pPr>
-      <w:r>
-        <w:t>DOM AND JS</w:t>
-      </w:r>
-    </w:p>
-    <w:p>
-      <w:pPr>
-        <w:rPr>
-          <w:rFonts w:eastAsiaTheme="majorEastAsia"/>
-          <w:szCs w:val="25"/>
+        <w:spacing w:after="160" w:line="259" w:lineRule="auto"/>
+        <w:rPr>
+          <w:rFonts w:asciiTheme="majorHAnsi" w:eastAsiaTheme="majorEastAsia" w:hAnsiTheme="majorHAnsi" w:cstheme="majorBidi"/>
+          <w:color w:val="31378B" w:themeColor="text2"/>
+          <w:sz w:val="28"/>
+          <w:szCs w:val="26"/>
         </w:rPr>
       </w:pPr>
       <w:r>
         <w:br w:type="page"/>
       </w:r>
     </w:p>
-    <w:tbl>
-      <w:tblPr>
-        <w:tblStyle w:val="ColumnHeaderTableStyle"/>
-        <w:tblW w:w="5258" w:type="dxa"/>
-        <w:tblInd w:w="5" w:type="dxa"/>
-        <w:tblLook w:val="04A0" w:firstRow="1" w:lastRow="0" w:firstColumn="1" w:lastColumn="0" w:noHBand="0" w:noVBand="1"/>
-      </w:tblPr>
-      <w:tblGrid>
-        <w:gridCol w:w="2629"/>
-        <w:gridCol w:w="2629"/>
-      </w:tblGrid>
-      <w:tr>
-        <w:trPr>
-          <w:cnfStyle w:val="100000000000" w:firstRow="1" w:lastRow="0" w:firstColumn="0" w:lastColumn="0" w:oddVBand="0" w:evenVBand="0" w:oddHBand="0" w:evenHBand="0" w:firstRowFirstColumn="0" w:firstRowLastColumn="0" w:lastRowFirstColumn="0" w:lastRowLastColumn="0"/>
-        </w:trPr>
-        <w:tc>
-          <w:tcPr>
-            <w:cnfStyle w:val="001000000000" w:firstRow="0" w:lastRow="0" w:firstColumn="1" w:lastColumn="0" w:oddVBand="0" w:evenVBand="0" w:oddHBand="0" w:evenHBand="0" w:firstRowFirstColumn="0" w:firstRowLastColumn="0" w:lastRowFirstColumn="0" w:lastRowLastColumn="0"/>
-            <w:tcW w:w="2629" w:type="dxa"/>
-          </w:tcPr>
-          <w:p>
-            <w:r>
-              <w:lastRenderedPageBreak/>
-              <w:t>Name</w:t>
-            </w:r>
-          </w:p>
-        </w:tc>
-        <w:tc>
-          <w:tcPr>
-            <w:tcW w:w="2629" w:type="dxa"/>
-          </w:tcPr>
-          <w:p>
-            <w:pPr>
-              <w:cnfStyle w:val="100000000000" w:firstRow="1" w:lastRow="0" w:firstColumn="0" w:lastColumn="0" w:oddVBand="0" w:evenVBand="0" w:oddHBand="0" w:evenHBand="0" w:firstRowFirstColumn="0" w:firstRowLastColumn="0" w:lastRowFirstColumn="0" w:lastRowLastColumn="0"/>
-            </w:pPr>
-          </w:p>
-        </w:tc>
-      </w:tr>
-      <w:tr>
-        <w:tc>
-          <w:tcPr>
-            <w:cnfStyle w:val="001000000000" w:firstRow="0" w:lastRow="0" w:firstColumn="1" w:lastColumn="0" w:oddVBand="0" w:evenVBand="0" w:oddHBand="0" w:evenHBand="0" w:firstRowFirstColumn="0" w:firstRowLastColumn="0" w:lastRowFirstColumn="0" w:lastRowLastColumn="0"/>
-            <w:tcW w:w="2629" w:type="dxa"/>
-          </w:tcPr>
-          <w:p>
-            <w:r>
-              <w:t>getElementById</w:t>
-            </w:r>
-          </w:p>
-        </w:tc>
-        <w:tc>
-          <w:tcPr>
-            <w:tcW w:w="2629" w:type="dxa"/>
-          </w:tcPr>
-          <w:p>
-            <w:pPr>
-              <w:cnfStyle w:val="000000000000" w:firstRow="0" w:lastRow="0" w:firstColumn="0" w:lastColumn="0" w:oddVBand="0" w:evenVBand="0" w:oddHBand="0" w:evenHBand="0" w:firstRowFirstColumn="0" w:firstRowLastColumn="0" w:lastRowFirstColumn="0" w:lastRowLastColumn="0"/>
-            </w:pPr>
-          </w:p>
-        </w:tc>
-      </w:tr>
-      <w:tr>
-        <w:tc>
-          <w:tcPr>
-            <w:cnfStyle w:val="001000000000" w:firstRow="0" w:lastRow="0" w:firstColumn="1" w:lastColumn="0" w:oddVBand="0" w:evenVBand="0" w:oddHBand="0" w:evenHBand="0" w:firstRowFirstColumn="0" w:firstRowLastColumn="0" w:lastRowFirstColumn="0" w:lastRowLastColumn="0"/>
-            <w:tcW w:w="2629" w:type="dxa"/>
-          </w:tcPr>
-          <w:p>
-            <w:r>
-              <w:t>querySelector</w:t>
-            </w:r>
-          </w:p>
-        </w:tc>
-        <w:tc>
-          <w:tcPr>
-            <w:tcW w:w="2629" w:type="dxa"/>
-          </w:tcPr>
-          <w:p>
-            <w:pPr>
-              <w:cnfStyle w:val="000000000000" w:firstRow="0" w:lastRow="0" w:firstColumn="0" w:lastColumn="0" w:oddVBand="0" w:evenVBand="0" w:oddHBand="0" w:evenHBand="0" w:firstRowFirstColumn="0" w:firstRowLastColumn="0" w:lastRowFirstColumn="0" w:lastRowLastColumn="0"/>
-            </w:pPr>
-          </w:p>
-        </w:tc>
-      </w:tr>
-      <w:tr>
-        <w:tc>
-          <w:tcPr>
-            <w:cnfStyle w:val="001000000000" w:firstRow="0" w:lastRow="0" w:firstColumn="1" w:lastColumn="0" w:oddVBand="0" w:evenVBand="0" w:oddHBand="0" w:evenHBand="0" w:firstRowFirstColumn="0" w:firstRowLastColumn="0" w:lastRowFirstColumn="0" w:lastRowLastColumn="0"/>
-            <w:tcW w:w="2629" w:type="dxa"/>
-          </w:tcPr>
-          <w:p>
-            <w:r>
-              <w:t>getElementsByTagName</w:t>
-            </w:r>
-          </w:p>
-        </w:tc>
-        <w:tc>
-          <w:tcPr>
-            <w:tcW w:w="2629" w:type="dxa"/>
-          </w:tcPr>
-          <w:p>
-            <w:pPr>
-              <w:cnfStyle w:val="000000000000" w:firstRow="0" w:lastRow="0" w:firstColumn="0" w:lastColumn="0" w:oddVBand="0" w:evenVBand="0" w:oddHBand="0" w:evenHBand="0" w:firstRowFirstColumn="0" w:firstRowLastColumn="0" w:lastRowFirstColumn="0" w:lastRowLastColumn="0"/>
-            </w:pPr>
-          </w:p>
-        </w:tc>
-      </w:tr>
-      <w:tr>
-        <w:tc>
-          <w:tcPr>
-            <w:cnfStyle w:val="001000000000" w:firstRow="0" w:lastRow="0" w:firstColumn="1" w:lastColumn="0" w:oddVBand="0" w:evenVBand="0" w:oddHBand="0" w:evenHBand="0" w:firstRowFirstColumn="0" w:firstRowLastColumn="0" w:lastRowFirstColumn="0" w:lastRowLastColumn="0"/>
-            <w:tcW w:w="2629" w:type="dxa"/>
-          </w:tcPr>
-          <w:p>
-            <w:r>
-              <w:t>querySelectorAll</w:t>
-            </w:r>
-          </w:p>
-        </w:tc>
-        <w:tc>
-          <w:tcPr>
-            <w:tcW w:w="2629" w:type="dxa"/>
-          </w:tcPr>
-          <w:p>
-            <w:pPr>
-              <w:cnfStyle w:val="000000000000" w:firstRow="0" w:lastRow="0" w:firstColumn="0" w:lastColumn="0" w:oddVBand="0" w:evenVBand="0" w:oddHBand="0" w:evenHBand="0" w:firstRowFirstColumn="0" w:firstRowLastColumn="0" w:lastRowFirstColumn="0" w:lastRowLastColumn="0"/>
-            </w:pPr>
-          </w:p>
-        </w:tc>
-      </w:tr>
-    </w:tbl>
-    <w:p>
-      <w:pPr>
-        <w:rPr>
-          <w:rFonts w:eastAsiaTheme="majorEastAsia"/>
-          <w:szCs w:val="25"/>
-        </w:rPr>
-      </w:pPr>
-    </w:p>
     <w:p>
       <w:pPr>
         <w:pStyle w:val="Heading3"/>
       </w:pPr>
       <w:r>
+        <w:lastRenderedPageBreak/>
         <w:t>Chrome Dev Tools</w:t>
       </w:r>
     </w:p>
@@ -17229,13 +17138,28 @@
     <w:p/>
     <w:p>
       <w:r>
-        <w:t xml:space="preserve">Notice also when we select the </w:t>
-      </w:r>
-      <w:r>
-        <w:t xml:space="preserve">document we get a view of the html in the console. </w:t>
-      </w:r>
-      <w:r>
-        <w:t xml:space="preserve"> And again we can select sub-nodes in this document to see the actual rendered object on the web page. </w:t>
+        <w:t xml:space="preserve">Notice </w:t>
+      </w:r>
+      <w:r>
+        <w:t>that</w:t>
+      </w:r>
+      <w:r>
+        <w:t xml:space="preserve"> when we select the </w:t>
+      </w:r>
+      <w:r>
+        <w:t>document,</w:t>
+      </w:r>
+      <w:r>
+        <w:t xml:space="preserve"> we get a view of the html in the console. </w:t>
+      </w:r>
+      <w:r>
+        <w:t xml:space="preserve"> And </w:t>
+      </w:r>
+      <w:r>
+        <w:t>again,</w:t>
+      </w:r>
+      <w:r>
+        <w:t xml:space="preserve"> we can select sub-nodes in this document to see the actual rendered object on the web page. </w:t>
       </w:r>
     </w:p>
     <w:p>
@@ -17243,7 +17167,6 @@
         <w:rPr>
           <w:noProof/>
         </w:rPr>
-        <w:lastRenderedPageBreak/>
         <w:drawing>
           <wp:inline distT="0" distB="0" distL="0" distR="0" wp14:anchorId="171F25BD" wp14:editId="64876733">
             <wp:extent cx="2701778" cy="2767012"/>
@@ -17357,7 +17280,13 @@
         <w:t xml:space="preserve"> </w:t>
       </w:r>
       <w:r>
-        <w:t xml:space="preserve">a node in the Element tab we can see the styles and </w:t>
+        <w:t xml:space="preserve">a node in the Element </w:t>
+      </w:r>
+      <w:r>
+        <w:t>tab,</w:t>
+      </w:r>
+      <w:r>
+        <w:t xml:space="preserve"> we can see the styles and </w:t>
       </w:r>
       <w:r>
         <w:t xml:space="preserve">event listeners to the side. </w:t>
@@ -17407,188 +17336,6 @@
     </w:p>
     <w:p/>
     <w:p/>
-    <w:p>
-      <w:r>
-        <w:t>Prompt – browser</w:t>
-      </w:r>
-      <w:r>
-        <w:t xml:space="preserve"> </w:t>
-      </w:r>
-      <w:r>
-        <w:t>ask user to enter a value</w:t>
-      </w:r>
-    </w:p>
-    <w:p>
-      <w:r>
-        <w:t>isNaN – check if a number is NaN</w:t>
-      </w:r>
-    </w:p>
-    <w:p>
-      <w:r>
-        <w:t>! – converts truth to negative</w:t>
-      </w:r>
-    </w:p>
-    <w:p>
-      <w:r>
-        <w:t>!! – convert a value co-ercable to truth to actual boolean</w:t>
-      </w:r>
-    </w:p>
-    <w:p>
-      <w:r>
-        <w:lastRenderedPageBreak/>
-        <w:t>|| can be used to provide a default value</w:t>
-      </w:r>
-    </w:p>
-    <w:p/>
-    <w:tbl>
-      <w:tblPr>
-        <w:tblStyle w:val="ColumnHeaderTableStyle"/>
-        <w:tblW w:w="0" w:type="auto"/>
-        <w:tblInd w:w="5" w:type="dxa"/>
-        <w:tblLook w:val="04A0" w:firstRow="1" w:lastRow="0" w:firstColumn="1" w:lastColumn="0" w:noHBand="0" w:noVBand="1"/>
-      </w:tblPr>
-      <w:tblGrid>
-        <w:gridCol w:w="2315"/>
-        <w:gridCol w:w="3245"/>
-      </w:tblGrid>
-      <w:tr>
-        <w:trPr>
-          <w:cnfStyle w:val="100000000000" w:firstRow="1" w:lastRow="0" w:firstColumn="0" w:lastColumn="0" w:oddVBand="0" w:evenVBand="0" w:oddHBand="0" w:evenHBand="0" w:firstRowFirstColumn="0" w:firstRowLastColumn="0" w:lastRowFirstColumn="0" w:lastRowLastColumn="0"/>
-          <w:trHeight w:val="727"/>
-        </w:trPr>
-        <w:tc>
-          <w:tcPr>
-            <w:cnfStyle w:val="001000000000" w:firstRow="0" w:lastRow="0" w:firstColumn="1" w:lastColumn="0" w:oddVBand="0" w:evenVBand="0" w:oddHBand="0" w:evenHBand="0" w:firstRowFirstColumn="0" w:firstRowLastColumn="0" w:lastRowFirstColumn="0" w:lastRowLastColumn="0"/>
-            <w:tcW w:w="2315" w:type="dxa"/>
-          </w:tcPr>
-          <w:p>
-            <w:r>
-              <w:t>Name</w:t>
-            </w:r>
-          </w:p>
-        </w:tc>
-        <w:tc>
-          <w:tcPr>
-            <w:tcW w:w="3245" w:type="dxa"/>
-          </w:tcPr>
-          <w:p>
-            <w:pPr>
-              <w:cnfStyle w:val="100000000000" w:firstRow="1" w:lastRow="0" w:firstColumn="0" w:lastColumn="0" w:oddVBand="0" w:evenVBand="0" w:oddHBand="0" w:evenHBand="0" w:firstRowFirstColumn="0" w:firstRowLastColumn="0" w:lastRowFirstColumn="0" w:lastRowLastColumn="0"/>
-            </w:pPr>
-          </w:p>
-        </w:tc>
-      </w:tr>
-      <w:tr>
-        <w:trPr>
-          <w:trHeight w:val="727"/>
-        </w:trPr>
-        <w:tc>
-          <w:tcPr>
-            <w:cnfStyle w:val="001000000000" w:firstRow="0" w:lastRow="0" w:firstColumn="1" w:lastColumn="0" w:oddVBand="0" w:evenVBand="0" w:oddHBand="0" w:evenHBand="0" w:firstRowFirstColumn="0" w:firstRowLastColumn="0" w:lastRowFirstColumn="0" w:lastRowLastColumn="0"/>
-            <w:tcW w:w="2315" w:type="dxa"/>
-          </w:tcPr>
-          <w:p>
-            <w:r>
-              <w:t>Prompt</w:t>
-            </w:r>
-          </w:p>
-        </w:tc>
-        <w:tc>
-          <w:tcPr>
-            <w:tcW w:w="3245" w:type="dxa"/>
-          </w:tcPr>
-          <w:p>
-            <w:pPr>
-              <w:cnfStyle w:val="000000000000" w:firstRow="0" w:lastRow="0" w:firstColumn="0" w:lastColumn="0" w:oddVBand="0" w:evenVBand="0" w:oddHBand="0" w:evenHBand="0" w:firstRowFirstColumn="0" w:firstRowLastColumn="0" w:lastRowFirstColumn="0" w:lastRowLastColumn="0"/>
-              <w:rPr>
-                <w:rFonts w:ascii="Consolas" w:eastAsiaTheme="minorHAnsi" w:hAnsi="Consolas" w:cs="Consolas"/>
-                <w:color w:val="0000FF"/>
-                <w:sz w:val="16"/>
-                <w:szCs w:val="16"/>
-                <w:lang w:eastAsia="en-US"/>
-              </w:rPr>
-            </w:pPr>
-            <w:r>
-              <w:rPr>
-                <w:rFonts w:ascii="Consolas" w:eastAsiaTheme="minorHAnsi" w:hAnsi="Consolas" w:cs="Consolas"/>
-                <w:color w:val="0000FF"/>
-                <w:sz w:val="16"/>
-                <w:szCs w:val="16"/>
-                <w:lang w:eastAsia="en-US"/>
-              </w:rPr>
-              <w:t>Di</w:t>
-            </w:r>
-          </w:p>
-        </w:tc>
-      </w:tr>
-      <w:tr>
-        <w:trPr>
-          <w:trHeight w:val="727"/>
-        </w:trPr>
-        <w:tc>
-          <w:tcPr>
-            <w:cnfStyle w:val="001000000000" w:firstRow="0" w:lastRow="0" w:firstColumn="1" w:lastColumn="0" w:oddVBand="0" w:evenVBand="0" w:oddHBand="0" w:evenHBand="0" w:firstRowFirstColumn="0" w:firstRowLastColumn="0" w:lastRowFirstColumn="0" w:lastRowLastColumn="0"/>
-            <w:tcW w:w="2315" w:type="dxa"/>
-          </w:tcPr>
-          <w:p>
-            <w:r>
-              <w:t>Non-zero number</w:t>
-            </w:r>
-          </w:p>
-        </w:tc>
-        <w:tc>
-          <w:tcPr>
-            <w:tcW w:w="3245" w:type="dxa"/>
-          </w:tcPr>
-          <w:p>
-            <w:pPr>
-              <w:cnfStyle w:val="000000000000" w:firstRow="0" w:lastRow="0" w:firstColumn="0" w:lastColumn="0" w:oddVBand="0" w:evenVBand="0" w:oddHBand="0" w:evenHBand="0" w:firstRowFirstColumn="0" w:firstRowLastColumn="0" w:lastRowFirstColumn="0" w:lastRowLastColumn="0"/>
-              <w:rPr>
-                <w:rFonts w:ascii="Consolas" w:eastAsiaTheme="minorHAnsi" w:hAnsi="Consolas" w:cs="Consolas"/>
-                <w:color w:val="0000FF"/>
-                <w:sz w:val="16"/>
-                <w:szCs w:val="16"/>
-                <w:lang w:eastAsia="en-US"/>
-              </w:rPr>
-            </w:pPr>
-          </w:p>
-        </w:tc>
-      </w:tr>
-      <w:tr>
-        <w:trPr>
-          <w:trHeight w:val="727"/>
-        </w:trPr>
-        <w:tc>
-          <w:tcPr>
-            <w:cnfStyle w:val="001000000000" w:firstRow="0" w:lastRow="0" w:firstColumn="1" w:lastColumn="0" w:oddVBand="0" w:evenVBand="0" w:oddHBand="0" w:evenHBand="0" w:firstRowFirstColumn="0" w:firstRowLastColumn="0" w:lastRowFirstColumn="0" w:lastRowLastColumn="0"/>
-            <w:tcW w:w="2315" w:type="dxa"/>
-          </w:tcPr>
-          <w:p>
-            <w:r>
-              <w:t>Undefined</w:t>
-            </w:r>
-          </w:p>
-        </w:tc>
-        <w:tc>
-          <w:tcPr>
-            <w:tcW w:w="3245" w:type="dxa"/>
-          </w:tcPr>
-          <w:p>
-            <w:pPr>
-              <w:cnfStyle w:val="000000000000" w:firstRow="0" w:lastRow="0" w:firstColumn="0" w:lastColumn="0" w:oddVBand="0" w:evenVBand="0" w:oddHBand="0" w:evenHBand="0" w:firstRowFirstColumn="0" w:firstRowLastColumn="0" w:lastRowFirstColumn="0" w:lastRowLastColumn="0"/>
-              <w:rPr>
-                <w:rFonts w:ascii="Consolas" w:eastAsiaTheme="minorHAnsi" w:hAnsi="Consolas" w:cs="Consolas"/>
-                <w:color w:val="0000FF"/>
-                <w:sz w:val="16"/>
-                <w:szCs w:val="16"/>
-                <w:lang w:eastAsia="en-US"/>
-              </w:rPr>
-            </w:pPr>
-          </w:p>
-        </w:tc>
-      </w:tr>
-    </w:tbl>
-    <w:p/>
     <w:p/>
     <w:p>
       <w:pPr>
@@ -17612,108 +17359,116 @@
         <w:lastRenderedPageBreak/>
         <w:t>Questions – Language Core</w:t>
       </w:r>
+      <w:bookmarkEnd w:id="38"/>
+    </w:p>
+    <w:p>
+      <w:pPr>
+        <w:pStyle w:val="Heading3"/>
+      </w:pPr>
+      <w:bookmarkStart w:id="39" w:name="_Toc44265523"/>
+      <w:r>
+        <w:t>Type</w:t>
+      </w:r>
+      <w:bookmarkEnd w:id="39"/>
+    </w:p>
+    <w:p>
+      <w:pPr>
+        <w:pStyle w:val="Question"/>
+      </w:pPr>
+      <w:r>
+        <w:t xml:space="preserve">What are the types supported by </w:t>
+      </w:r>
+      <w:r>
+        <w:t>JavaScript?</w:t>
+      </w:r>
+    </w:p>
+    <w:p>
+      <w:pPr>
+        <w:pStyle w:val="Answer"/>
+      </w:pPr>
+      <w:r>
+        <w:t>Boolean</w:t>
+      </w:r>
+    </w:p>
+    <w:p>
+      <w:pPr>
+        <w:pStyle w:val="Answer"/>
+      </w:pPr>
+      <w:r>
+        <w:t>String</w:t>
+      </w:r>
+    </w:p>
+    <w:p>
+      <w:pPr>
+        <w:pStyle w:val="Answer"/>
+      </w:pPr>
+      <w:r>
+        <w:t>Number</w:t>
+      </w:r>
+    </w:p>
+    <w:p>
+      <w:pPr>
+        <w:pStyle w:val="Answer"/>
+      </w:pPr>
+      <w:r>
+        <w:t>Unde</w:t>
+      </w:r>
+      <w:r>
+        <w:t>fined</w:t>
+      </w:r>
+    </w:p>
+    <w:p>
+      <w:pPr>
+        <w:pStyle w:val="Answer"/>
+      </w:pPr>
+      <w:r>
+        <w:t>Object</w:t>
+      </w:r>
+    </w:p>
+    <w:p>
+      <w:pPr>
+        <w:pStyle w:val="Answer"/>
+      </w:pPr>
+      <w:r>
+        <w:t>Null</w:t>
+      </w:r>
+    </w:p>
+    <w:p>
+      <w:pPr>
+        <w:pStyle w:val="Question"/>
+      </w:pPr>
+      <w:r>
+        <w:t xml:space="preserve">What </w:t>
+      </w:r>
+      <w:proofErr w:type="gramStart"/>
+      <w:r>
+        <w:t>are</w:t>
+      </w:r>
+      <w:proofErr w:type="gramEnd"/>
+      <w:r>
+        <w:t xml:space="preserve"> the special type of objects?</w:t>
+      </w:r>
+    </w:p>
+    <w:p>
+      <w:pPr>
+        <w:pStyle w:val="Answer"/>
+      </w:pPr>
+      <w:r>
+        <w:t>Arrays and object</w:t>
+      </w:r>
+    </w:p>
+    <w:p>
+      <w:pPr>
+        <w:pStyle w:val="QuestionSubSection"/>
+      </w:pPr>
+      <w:bookmarkStart w:id="40" w:name="_Toc44265524"/>
+      <w:r>
+        <w:t>Variables and scop</w:t>
+      </w:r>
+      <w:r>
+        <w:t>e</w:t>
+      </w:r>
       <w:bookmarkEnd w:id="40"/>
-    </w:p>
-    <w:p>
-      <w:pPr>
-        <w:pStyle w:val="Heading3"/>
-      </w:pPr>
-      <w:bookmarkStart w:id="41" w:name="_Toc44265523"/>
-      <w:r>
-        <w:t>Type</w:t>
-      </w:r>
-      <w:bookmarkEnd w:id="41"/>
-    </w:p>
-    <w:p>
-      <w:pPr>
-        <w:pStyle w:val="Question"/>
-      </w:pPr>
-      <w:r>
-        <w:t xml:space="preserve">What are the types supported by </w:t>
-      </w:r>
-      <w:r>
-        <w:t>JavaScript?</w:t>
-      </w:r>
-    </w:p>
-    <w:p>
-      <w:pPr>
-        <w:pStyle w:val="Answer"/>
-      </w:pPr>
-      <w:r>
-        <w:t>Boolean</w:t>
-      </w:r>
-    </w:p>
-    <w:p>
-      <w:pPr>
-        <w:pStyle w:val="Answer"/>
-      </w:pPr>
-      <w:r>
-        <w:t>String</w:t>
-      </w:r>
-    </w:p>
-    <w:p>
-      <w:pPr>
-        <w:pStyle w:val="Answer"/>
-      </w:pPr>
-      <w:r>
-        <w:t>Number</w:t>
-      </w:r>
-    </w:p>
-    <w:p>
-      <w:pPr>
-        <w:pStyle w:val="Answer"/>
-      </w:pPr>
-      <w:r>
-        <w:t>Unde</w:t>
-      </w:r>
-      <w:r>
-        <w:t>fined</w:t>
-      </w:r>
-    </w:p>
-    <w:p>
-      <w:pPr>
-        <w:pStyle w:val="Answer"/>
-      </w:pPr>
-      <w:r>
-        <w:t>Object</w:t>
-      </w:r>
-    </w:p>
-    <w:p>
-      <w:pPr>
-        <w:pStyle w:val="Answer"/>
-      </w:pPr>
-      <w:r>
-        <w:t>Null</w:t>
-      </w:r>
-    </w:p>
-    <w:p>
-      <w:pPr>
-        <w:pStyle w:val="Question"/>
-      </w:pPr>
-      <w:r>
-        <w:t>What are the special type of objects?</w:t>
-      </w:r>
-    </w:p>
-    <w:p>
-      <w:pPr>
-        <w:pStyle w:val="Answer"/>
-      </w:pPr>
-      <w:r>
-        <w:t>Arrays and object</w:t>
-      </w:r>
-    </w:p>
-    <w:p>
-      <w:pPr>
-        <w:pStyle w:val="QuestionSubSection"/>
-      </w:pPr>
-      <w:bookmarkStart w:id="42" w:name="_Toc44265524"/>
-      <w:r>
-        <w:t>Variables and scop</w:t>
-      </w:r>
-      <w:r>
-        <w:t>e</w:t>
-      </w:r>
-      <w:bookmarkEnd w:id="42"/>
     </w:p>
     <w:p>
       <w:pPr>
@@ -17748,9 +17503,21 @@
       <w:pPr>
         <w:pStyle w:val="Answer"/>
       </w:pPr>
-      <w:r>
-        <w:t>let,var, const</w:t>
-      </w:r>
+      <w:proofErr w:type="spellStart"/>
+      <w:r>
+        <w:t>let,var</w:t>
+      </w:r>
+      <w:proofErr w:type="spellEnd"/>
+      <w:r>
+        <w:t xml:space="preserve">, </w:t>
+      </w:r>
+      <w:proofErr w:type="spellStart"/>
+      <w:proofErr w:type="gramStart"/>
+      <w:r>
+        <w:t>const</w:t>
+      </w:r>
+      <w:proofErr w:type="spellEnd"/>
+      <w:proofErr w:type="gramEnd"/>
     </w:p>
     <w:p>
       <w:pPr>
@@ -17765,8 +17532,13 @@
         <w:pStyle w:val="Answer"/>
       </w:pPr>
       <w:r>
-        <w:t>Creates a lexically scoped variable</w:t>
-      </w:r>
+        <w:t xml:space="preserve">Creates a lexically scoped </w:t>
+      </w:r>
+      <w:proofErr w:type="gramStart"/>
+      <w:r>
+        <w:t>variable</w:t>
+      </w:r>
+      <w:proofErr w:type="gramEnd"/>
     </w:p>
     <w:p>
       <w:pPr>
@@ -17784,16 +17556,26 @@
         <w:pStyle w:val="Answer"/>
       </w:pPr>
       <w:r>
-        <w:t>The variable is scoped by its execution context</w:t>
-      </w:r>
+        <w:t xml:space="preserve">The variable is scoped by its execution </w:t>
+      </w:r>
+      <w:proofErr w:type="gramStart"/>
+      <w:r>
+        <w:t>context</w:t>
+      </w:r>
+      <w:proofErr w:type="gramEnd"/>
     </w:p>
     <w:p>
       <w:pPr>
         <w:pStyle w:val="Answer"/>
       </w:pPr>
       <w:r>
-        <w:t>Blocks have no impact on scope</w:t>
-      </w:r>
+        <w:t xml:space="preserve">Blocks have no impact on </w:t>
+      </w:r>
+      <w:proofErr w:type="gramStart"/>
+      <w:r>
+        <w:t>scope</w:t>
+      </w:r>
+      <w:proofErr w:type="gramEnd"/>
     </w:p>
     <w:p>
       <w:pPr>
@@ -17855,8 +17637,13 @@
         <w:pStyle w:val="Answer"/>
       </w:pPr>
       <w:r>
-        <w:t>A variable that is not declared with any scope modifier and is just initialised with a value</w:t>
-      </w:r>
+        <w:t xml:space="preserve">A variable that is not declared with any scope modifier and is just initialised with a </w:t>
+      </w:r>
+      <w:proofErr w:type="gramStart"/>
+      <w:r>
+        <w:t>value</w:t>
+      </w:r>
+      <w:proofErr w:type="gramEnd"/>
     </w:p>
     <w:p>
       <w:pPr>
@@ -17985,8 +17772,13 @@
         <w:pStyle w:val="Answer"/>
       </w:pPr>
       <w:r>
-        <w:t>10 is output because the variable a is undeclared and hence takes the global context</w:t>
-      </w:r>
+        <w:t xml:space="preserve">10 is output because the variable a is undeclared and hence takes the global </w:t>
+      </w:r>
+      <w:proofErr w:type="gramStart"/>
+      <w:r>
+        <w:t>context</w:t>
+      </w:r>
+      <w:proofErr w:type="gramEnd"/>
     </w:p>
     <w:p>
       <w:pPr>
@@ -18051,9 +17843,19 @@
       <w:pPr>
         <w:pStyle w:val="Answer"/>
       </w:pPr>
-      <w:r>
-        <w:t>ReferenceError: a is not defined</w:t>
-      </w:r>
+      <w:proofErr w:type="spellStart"/>
+      <w:r>
+        <w:t>ReferenceError</w:t>
+      </w:r>
+      <w:proofErr w:type="spellEnd"/>
+      <w:r>
+        <w:t xml:space="preserve">: a is not </w:t>
+      </w:r>
+      <w:proofErr w:type="gramStart"/>
+      <w:r>
+        <w:t>defined</w:t>
+      </w:r>
+      <w:proofErr w:type="gramEnd"/>
     </w:p>
     <w:p>
       <w:pPr>
@@ -18195,8 +17997,16 @@
         <w:rPr>
           <w:rFonts w:eastAsia="Times New Roman"/>
         </w:rPr>
-        <w:t>Declared variables are declared as if the statement was at the top of the file</w:t>
-      </w:r>
+        <w:t xml:space="preserve">Declared variables are declared as if the statement was at the top of the </w:t>
+      </w:r>
+      <w:proofErr w:type="gramStart"/>
+      <w:r>
+        <w:rPr>
+          <w:rFonts w:eastAsia="Times New Roman"/>
+        </w:rPr>
+        <w:t>file</w:t>
+      </w:r>
+      <w:proofErr w:type="gramEnd"/>
     </w:p>
     <w:p>
       <w:pPr>
@@ -18341,8 +18151,13 @@
         <w:pStyle w:val="Answer"/>
       </w:pPr>
       <w:r>
-        <w:t>5 because re-declaring has no effect and does not clear the variable</w:t>
-      </w:r>
+        <w:t xml:space="preserve">5 because re-declaring has no effect and does not clear the </w:t>
+      </w:r>
+      <w:proofErr w:type="gramStart"/>
+      <w:r>
+        <w:t>variable</w:t>
+      </w:r>
+      <w:proofErr w:type="gramEnd"/>
     </w:p>
     <w:p>
       <w:pPr>
@@ -18414,8 +18229,21 @@
       <w:pPr>
         <w:pStyle w:val="Answer"/>
       </w:pPr>
-      <w:r>
-        <w:t>ReferenceError: mylex is not defined.</w:t>
+      <w:proofErr w:type="spellStart"/>
+      <w:r>
+        <w:t>ReferenceError</w:t>
+      </w:r>
+      <w:proofErr w:type="spellEnd"/>
+      <w:r>
+        <w:t xml:space="preserve">: </w:t>
+      </w:r>
+      <w:proofErr w:type="spellStart"/>
+      <w:r>
+        <w:t>mylex</w:t>
+      </w:r>
+      <w:proofErr w:type="spellEnd"/>
+      <w:r>
+        <w:t xml:space="preserve"> is not defined.</w:t>
       </w:r>
     </w:p>
     <w:p>
@@ -18677,22 +18505,22 @@
       <w:pPr>
         <w:pStyle w:val="QuestionSubSection"/>
       </w:pPr>
-      <w:bookmarkStart w:id="43" w:name="_Toc44265525"/>
+      <w:bookmarkStart w:id="41" w:name="_Toc44265525"/>
       <w:r>
         <w:lastRenderedPageBreak/>
         <w:t>Closures</w:t>
       </w:r>
-      <w:bookmarkEnd w:id="43"/>
+      <w:bookmarkEnd w:id="41"/>
     </w:p>
     <w:p>
       <w:pPr>
         <w:pStyle w:val="QuestionSubSection"/>
       </w:pPr>
-      <w:bookmarkStart w:id="44" w:name="_Toc44265526"/>
+      <w:bookmarkStart w:id="42" w:name="_Toc44265526"/>
       <w:r>
         <w:t>Equality</w:t>
       </w:r>
-      <w:bookmarkEnd w:id="44"/>
+      <w:bookmarkEnd w:id="42"/>
     </w:p>
     <w:p>
       <w:pPr>
@@ -18834,7 +18662,7 @@
       <w:pPr>
         <w:pStyle w:val="QuestionSubSection"/>
       </w:pPr>
-      <w:bookmarkStart w:id="45" w:name="_Toc44265527"/>
+      <w:bookmarkStart w:id="43" w:name="_Toc44265527"/>
       <w:r>
         <w:lastRenderedPageBreak/>
         <w:t>F</w:t>
@@ -18842,7 +18670,7 @@
       <w:r>
         <w:t>unctions</w:t>
       </w:r>
-      <w:bookmarkEnd w:id="45"/>
+      <w:bookmarkEnd w:id="43"/>
     </w:p>
     <w:p>
       <w:pPr>
@@ -18886,7 +18714,15 @@
         <w:t xml:space="preserve">The </w:t>
       </w:r>
       <w:r>
-        <w:t xml:space="preserve">second form allows the function to be used become it definition in the file. This is because it is treated as though the definition is at the beginning of the file. </w:t>
+        <w:t xml:space="preserve">second form allows the function to be used become </w:t>
+      </w:r>
+      <w:proofErr w:type="spellStart"/>
+      <w:r>
+        <w:t>it</w:t>
+      </w:r>
+      <w:proofErr w:type="spellEnd"/>
+      <w:r>
+        <w:t xml:space="preserve"> definition in the file. This is because it is treated as though the definition is at the beginning of the file. </w:t>
       </w:r>
     </w:p>
     <w:p>
@@ -18907,12 +18743,12 @@
       <w:pPr>
         <w:pStyle w:val="QuestionSubSection"/>
       </w:pPr>
-      <w:bookmarkStart w:id="46" w:name="_Toc44265528"/>
+      <w:bookmarkStart w:id="44" w:name="_Toc44265528"/>
       <w:r>
         <w:lastRenderedPageBreak/>
         <w:t>Objects</w:t>
       </w:r>
-      <w:bookmarkEnd w:id="46"/>
+      <w:bookmarkEnd w:id="44"/>
     </w:p>
     <w:p>
       <w:pPr>
@@ -19034,8 +18870,13 @@
         <w:pStyle w:val="Question"/>
       </w:pPr>
       <w:r>
-        <w:t>Fix the code so it works</w:t>
-      </w:r>
+        <w:t xml:space="preserve">Fix the code so it </w:t>
+      </w:r>
+      <w:proofErr w:type="gramStart"/>
+      <w:r>
+        <w:t>works</w:t>
+      </w:r>
+      <w:proofErr w:type="gramEnd"/>
     </w:p>
     <w:p>
       <w:pPr>
@@ -19210,7 +19051,15 @@
         <w:t xml:space="preserve">NaN because the method is defined as a property which returns a lambda. The lambda has no outer function in which this is </w:t>
       </w:r>
       <w:r>
-        <w:t>defined. So this is not defined when it is invoked.</w:t>
+        <w:t xml:space="preserve">defined. </w:t>
+      </w:r>
+      <w:proofErr w:type="gramStart"/>
+      <w:r>
+        <w:t>So</w:t>
+      </w:r>
+      <w:proofErr w:type="gramEnd"/>
+      <w:r>
+        <w:t xml:space="preserve"> this is not defined when it is invoked.</w:t>
       </w:r>
     </w:p>
     <w:p>
@@ -19331,7 +19180,15 @@
     <w:p/>
     <w:p>
       <w:r>
-        <w:t xml:space="preserve">If we want to run the dev dependency from the terminal we use the </w:t>
+        <w:t xml:space="preserve">If we want to run the dev dependency from the </w:t>
+      </w:r>
+      <w:proofErr w:type="gramStart"/>
+      <w:r>
+        <w:t>terminal</w:t>
+      </w:r>
+      <w:proofErr w:type="gramEnd"/>
+      <w:r>
+        <w:t xml:space="preserve"> we use the </w:t>
       </w:r>
       <w:r>
         <w:rPr>
@@ -19716,8 +19573,13 @@
     </w:p>
     <w:p>
       <w:r>
-        <w:t>Setup a launch.json target as follows. Make sure nodemon is installed globally</w:t>
-      </w:r>
+        <w:t xml:space="preserve">Setup a launch.json target as follows. Make sure nodemon is installed </w:t>
+      </w:r>
+      <w:proofErr w:type="gramStart"/>
+      <w:r>
+        <w:t>globally</w:t>
+      </w:r>
+      <w:proofErr w:type="gramEnd"/>
     </w:p>
     <w:p>
       <w:pPr>
@@ -19997,16 +19859,13 @@
     <w:p/>
     <w:p>
       <w:r>
-        <w:t>Now use Ctrl-F5 or F5 to run or debug the currently selected file</w:t>
-      </w:r>
-    </w:p>
-    <w:p>
-      <w:pPr>
-        <w:pStyle w:val="Heading4"/>
-      </w:pPr>
-      <w:r>
-        <w:t xml:space="preserve">Unit Test All Files </w:t>
-      </w:r>
+        <w:t xml:space="preserve">Now use Ctrl-F5 or F5 to run or debug the currently selected </w:t>
+      </w:r>
+      <w:proofErr w:type="gramStart"/>
+      <w:r>
+        <w:t>file</w:t>
+      </w:r>
+      <w:proofErr w:type="gramEnd"/>
     </w:p>
     <w:p/>
     <w:p/>
@@ -20048,8 +19907,13 @@
     </w:p>
     <w:p>
       <w:r>
-        <w:t>First, we install jest</w:t>
-      </w:r>
+        <w:t xml:space="preserve">First, we install </w:t>
+      </w:r>
+      <w:proofErr w:type="gramStart"/>
+      <w:r>
+        <w:t>jest</w:t>
+      </w:r>
+      <w:proofErr w:type="gramEnd"/>
     </w:p>
     <w:p>
       <w:pPr>
@@ -20760,7 +20624,7 @@
   <w:abstractNum w:abstractNumId="0" w15:restartNumberingAfterBreak="0">
     <w:nsid w:val="FFFFFF7C"/>
     <w:multiLevelType w:val="singleLevel"/>
-    <w:tmpl w:val="AFEA3044"/>
+    <w:tmpl w:val="512A0C18"/>
     <w:lvl w:ilvl="0">
       <w:start w:val="1"/>
       <w:numFmt w:val="decimal"/>
@@ -20811,7 +20675,7 @@
   <w:abstractNum w:abstractNumId="3" w15:restartNumberingAfterBreak="0">
     <w:nsid w:val="FFFFFF7F"/>
     <w:multiLevelType w:val="singleLevel"/>
-    <w:tmpl w:val="E11C9D34"/>
+    <w:tmpl w:val="5F302986"/>
     <w:lvl w:ilvl="0">
       <w:start w:val="1"/>
       <w:numFmt w:val="decimal"/>
@@ -20828,7 +20692,7 @@
   <w:abstractNum w:abstractNumId="4" w15:restartNumberingAfterBreak="0">
     <w:nsid w:val="FFFFFF80"/>
     <w:multiLevelType w:val="singleLevel"/>
-    <w:tmpl w:val="73C017F4"/>
+    <w:tmpl w:val="25FA5D94"/>
     <w:lvl w:ilvl="0">
       <w:start w:val="1"/>
       <w:numFmt w:val="bullet"/>
@@ -20848,7 +20712,7 @@
   <w:abstractNum w:abstractNumId="5" w15:restartNumberingAfterBreak="0">
     <w:nsid w:val="FFFFFF81"/>
     <w:multiLevelType w:val="singleLevel"/>
-    <w:tmpl w:val="E6F02026"/>
+    <w:tmpl w:val="6BF4CF2A"/>
     <w:lvl w:ilvl="0">
       <w:start w:val="1"/>
       <w:numFmt w:val="bullet"/>
@@ -20868,7 +20732,7 @@
   <w:abstractNum w:abstractNumId="6" w15:restartNumberingAfterBreak="0">
     <w:nsid w:val="FFFFFF82"/>
     <w:multiLevelType w:val="singleLevel"/>
-    <w:tmpl w:val="0DB8CF78"/>
+    <w:tmpl w:val="363C24F6"/>
     <w:lvl w:ilvl="0">
       <w:start w:val="1"/>
       <w:numFmt w:val="bullet"/>
@@ -24974,7 +24838,7 @@
   <w:style w:type="paragraph" w:default="1" w:styleId="Normal">
     <w:name w:val="Normal"/>
     <w:qFormat/>
-    <w:rsid w:val="004E027C"/>
+    <w:rsid w:val="00877AC5"/>
     <w:pPr>
       <w:spacing w:after="240" w:line="300" w:lineRule="auto"/>
     </w:pPr>
@@ -24992,7 +24856,7 @@
     <w:link w:val="Heading1Char"/>
     <w:uiPriority w:val="9"/>
     <w:qFormat/>
-    <w:rsid w:val="004E027C"/>
+    <w:rsid w:val="00877AC5"/>
     <w:pPr>
       <w:keepNext/>
       <w:keepLines/>
@@ -25014,7 +24878,7 @@
     <w:uiPriority w:val="9"/>
     <w:unhideWhenUsed/>
     <w:qFormat/>
-    <w:rsid w:val="004E027C"/>
+    <w:rsid w:val="00877AC5"/>
     <w:pPr>
       <w:keepNext/>
       <w:keepLines/>
@@ -25035,7 +24899,7 @@
     <w:link w:val="Heading3Char"/>
     <w:uiPriority w:val="9"/>
     <w:unhideWhenUsed/>
-    <w:rsid w:val="004E027C"/>
+    <w:rsid w:val="00877AC5"/>
     <w:pPr>
       <w:keepNext/>
       <w:keepLines/>
@@ -25056,7 +24920,7 @@
     <w:link w:val="Heading4Char"/>
     <w:uiPriority w:val="9"/>
     <w:unhideWhenUsed/>
-    <w:rsid w:val="004E027C"/>
+    <w:rsid w:val="00877AC5"/>
     <w:pPr>
       <w:keepNext/>
       <w:keepLines/>
@@ -25079,7 +24943,7 @@
     <w:link w:val="Heading5Char"/>
     <w:uiPriority w:val="9"/>
     <w:unhideWhenUsed/>
-    <w:rsid w:val="004E027C"/>
+    <w:rsid w:val="00877AC5"/>
     <w:pPr>
       <w:keepNext/>
       <w:keepLines/>
@@ -25103,7 +24967,7 @@
     <w:uiPriority w:val="9"/>
     <w:unhideWhenUsed/>
     <w:qFormat/>
-    <w:rsid w:val="004E027C"/>
+    <w:rsid w:val="00877AC5"/>
     <w:pPr>
       <w:keepNext/>
       <w:keepLines/>
@@ -25128,7 +24992,7 @@
     <w:semiHidden/>
     <w:unhideWhenUsed/>
     <w:qFormat/>
-    <w:rsid w:val="004E027C"/>
+    <w:rsid w:val="00877AC5"/>
     <w:pPr>
       <w:keepNext/>
       <w:keepLines/>
@@ -25149,7 +25013,7 @@
     <w:semiHidden/>
     <w:unhideWhenUsed/>
     <w:qFormat/>
-    <w:rsid w:val="004E027C"/>
+    <w:rsid w:val="00877AC5"/>
     <w:pPr>
       <w:keepNext/>
       <w:keepLines/>
@@ -25172,7 +25036,7 @@
     <w:semiHidden/>
     <w:unhideWhenUsed/>
     <w:qFormat/>
-    <w:rsid w:val="004E027C"/>
+    <w:rsid w:val="00877AC5"/>
     <w:pPr>
       <w:keepNext/>
       <w:keepLines/>
@@ -25189,7 +25053,7 @@
     <w:uiPriority w:val="1"/>
     <w:semiHidden/>
     <w:unhideWhenUsed/>
-    <w:rsid w:val="004E027C"/>
+    <w:rsid w:val="00877AC5"/>
   </w:style>
   <w:style w:type="table" w:default="1" w:styleId="TableNormal">
     <w:name w:val="Normal Table"/>
@@ -25211,7 +25075,7 @@
     <w:uiPriority w:val="99"/>
     <w:semiHidden/>
     <w:unhideWhenUsed/>
-    <w:rsid w:val="004E027C"/>
+    <w:rsid w:val="00877AC5"/>
   </w:style>
   <w:style w:type="paragraph" w:styleId="Title">
     <w:name w:val="Title"/>
@@ -25251,7 +25115,7 @@
     <w:basedOn w:val="DefaultParagraphFont"/>
     <w:link w:val="Heading1"/>
     <w:uiPriority w:val="9"/>
-    <w:rsid w:val="004E027C"/>
+    <w:rsid w:val="00877AC5"/>
     <w:rPr>
       <w:rFonts w:asciiTheme="majorHAnsi" w:eastAsiaTheme="majorEastAsia" w:hAnsiTheme="majorHAnsi" w:cstheme="majorBidi"/>
       <w:color w:val="31378B" w:themeColor="text2"/>
@@ -25265,7 +25129,7 @@
     <w:basedOn w:val="DefaultParagraphFont"/>
     <w:link w:val="Heading2"/>
     <w:uiPriority w:val="9"/>
-    <w:rsid w:val="004E027C"/>
+    <w:rsid w:val="00877AC5"/>
     <w:rPr>
       <w:rFonts w:asciiTheme="majorHAnsi" w:eastAsiaTheme="majorEastAsia" w:hAnsiTheme="majorHAnsi" w:cstheme="majorBidi"/>
       <w:color w:val="31378B" w:themeColor="text2"/>
@@ -25279,7 +25143,7 @@
     <w:basedOn w:val="DefaultParagraphFont"/>
     <w:link w:val="Heading3"/>
     <w:uiPriority w:val="9"/>
-    <w:rsid w:val="004E027C"/>
+    <w:rsid w:val="00877AC5"/>
     <w:rPr>
       <w:rFonts w:asciiTheme="majorHAnsi" w:eastAsiaTheme="majorEastAsia" w:hAnsiTheme="majorHAnsi" w:cstheme="majorBidi"/>
       <w:color w:val="31378B" w:themeColor="text2"/>
@@ -25293,7 +25157,7 @@
     <w:basedOn w:val="DefaultParagraphFont"/>
     <w:link w:val="Heading4"/>
     <w:uiPriority w:val="9"/>
-    <w:rsid w:val="004E027C"/>
+    <w:rsid w:val="00877AC5"/>
     <w:rPr>
       <w:rFonts w:asciiTheme="majorHAnsi" w:eastAsiaTheme="majorEastAsia" w:hAnsiTheme="majorHAnsi" w:cstheme="majorBidi"/>
       <w:b/>
@@ -25310,7 +25174,7 @@
     <w:basedOn w:val="DefaultParagraphFont"/>
     <w:link w:val="Heading5"/>
     <w:uiPriority w:val="9"/>
-    <w:rsid w:val="004E027C"/>
+    <w:rsid w:val="00877AC5"/>
     <w:rPr>
       <w:rFonts w:asciiTheme="majorHAnsi" w:eastAsiaTheme="majorEastAsia" w:hAnsiTheme="majorHAnsi" w:cstheme="majorBidi"/>
       <w:b/>
@@ -25326,7 +25190,7 @@
     <w:basedOn w:val="DefaultParagraphFont"/>
     <w:link w:val="Heading6"/>
     <w:uiPriority w:val="9"/>
-    <w:rsid w:val="004E027C"/>
+    <w:rsid w:val="00877AC5"/>
     <w:rPr>
       <w:rFonts w:asciiTheme="majorHAnsi" w:eastAsiaTheme="majorEastAsia" w:hAnsiTheme="majorHAnsi" w:cstheme="majorBidi"/>
       <w:i/>
@@ -25343,7 +25207,7 @@
     <w:link w:val="Heading7"/>
     <w:uiPriority w:val="9"/>
     <w:semiHidden/>
-    <w:rsid w:val="004E027C"/>
+    <w:rsid w:val="00877AC5"/>
     <w:rPr>
       <w:rFonts w:asciiTheme="majorHAnsi" w:eastAsiaTheme="majorEastAsia" w:hAnsiTheme="majorHAnsi" w:cstheme="majorBidi"/>
       <w:color w:val="005878" w:themeColor="accent1" w:themeShade="80"/>
@@ -25357,7 +25221,7 @@
     <w:link w:val="Heading8"/>
     <w:uiPriority w:val="9"/>
     <w:semiHidden/>
-    <w:rsid w:val="004E027C"/>
+    <w:rsid w:val="00877AC5"/>
     <w:rPr>
       <w:rFonts w:asciiTheme="majorHAnsi" w:eastAsiaTheme="majorEastAsia" w:hAnsiTheme="majorHAnsi" w:cstheme="majorBidi"/>
       <w:color w:val="244061" w:themeColor="accent2" w:themeShade="80"/>
@@ -25372,7 +25236,7 @@
     <w:link w:val="Heading9"/>
     <w:uiPriority w:val="9"/>
     <w:semiHidden/>
-    <w:rsid w:val="004E027C"/>
+    <w:rsid w:val="00877AC5"/>
     <w:rPr>
       <w:rFonts w:asciiTheme="majorHAnsi" w:eastAsiaTheme="majorEastAsia" w:hAnsiTheme="majorHAnsi" w:cstheme="majorBidi"/>
       <w:color w:val="005878" w:themeColor="accent6" w:themeShade="80"/>
@@ -25384,7 +25248,7 @@
     <w:name w:val="Hyperlink"/>
     <w:basedOn w:val="DefaultParagraphFont"/>
     <w:uiPriority w:val="99"/>
-    <w:rsid w:val="004E027C"/>
+    <w:rsid w:val="00877AC5"/>
     <w:rPr>
       <w:rFonts w:cs="Times New Roman"/>
       <w:color w:val="0000FF"/>
@@ -25395,7 +25259,7 @@
     <w:name w:val="FollowedHyperlink"/>
     <w:basedOn w:val="DefaultParagraphFont"/>
     <w:uiPriority w:val="99"/>
-    <w:rsid w:val="004E027C"/>
+    <w:rsid w:val="00877AC5"/>
     <w:rPr>
       <w:rFonts w:cs="Times New Roman"/>
       <w:color w:val="606420"/>
@@ -25406,7 +25270,7 @@
     <w:name w:val="page number"/>
     <w:basedOn w:val="DefaultParagraphFont"/>
     <w:uiPriority w:val="99"/>
-    <w:rsid w:val="004E027C"/>
+    <w:rsid w:val="00877AC5"/>
     <w:rPr>
       <w:rFonts w:cs="Times New Roman"/>
     </w:rPr>
@@ -25417,7 +25281,7 @@
     <w:uiPriority w:val="99"/>
     <w:semiHidden/>
     <w:unhideWhenUsed/>
-    <w:rsid w:val="004E027C"/>
+    <w:rsid w:val="00877AC5"/>
     <w:rPr>
       <w:color w:val="808080"/>
       <w:shd w:val="clear" w:color="auto" w:fill="E6E6E6"/>
@@ -25429,7 +25293,7 @@
     <w:next w:val="Normal"/>
     <w:autoRedefine/>
     <w:qFormat/>
-    <w:rsid w:val="004E027C"/>
+    <w:rsid w:val="00877AC5"/>
     <w:pPr>
       <w:pBdr>
         <w:top w:val="none" w:sz="0" w:space="0" w:color="auto"/>
@@ -25445,7 +25309,7 @@
     <w:basedOn w:val="Normal"/>
     <w:link w:val="CommandChar"/>
     <w:qFormat/>
-    <w:rsid w:val="004E027C"/>
+    <w:rsid w:val="00877AC5"/>
     <w:pPr>
       <w:spacing w:line="240" w:lineRule="auto"/>
       <w:ind w:left="284"/>
@@ -25459,7 +25323,7 @@
     <w:name w:val="Code Heading"/>
     <w:basedOn w:val="Normal"/>
     <w:uiPriority w:val="99"/>
-    <w:rsid w:val="004E027C"/>
+    <w:rsid w:val="00877AC5"/>
     <w:pPr>
       <w:autoSpaceDE w:val="0"/>
       <w:autoSpaceDN w:val="0"/>
@@ -25478,7 +25342,7 @@
     <w:basedOn w:val="BodyText"/>
     <w:link w:val="PathChar"/>
     <w:qFormat/>
-    <w:rsid w:val="004E027C"/>
+    <w:rsid w:val="00877AC5"/>
     <w:pPr>
       <w:jc w:val="both"/>
     </w:pPr>
@@ -25493,7 +25357,7 @@
     <w:basedOn w:val="DefaultParagraphFont"/>
     <w:uiPriority w:val="99"/>
     <w:semiHidden/>
-    <w:rsid w:val="004E027C"/>
+    <w:rsid w:val="00877AC5"/>
     <w:rPr>
       <w:color w:val="808080"/>
     </w:rPr>
@@ -25505,7 +25369,7 @@
     <w:uiPriority w:val="99"/>
     <w:semiHidden/>
     <w:unhideWhenUsed/>
-    <w:rsid w:val="004E027C"/>
+    <w:rsid w:val="00877AC5"/>
     <w:pPr>
       <w:tabs>
         <w:tab w:val="left" w:pos="916"/>
@@ -25539,7 +25403,7 @@
     <w:link w:val="HTMLPreformatted"/>
     <w:uiPriority w:val="99"/>
     <w:semiHidden/>
-    <w:rsid w:val="004E027C"/>
+    <w:rsid w:val="00877AC5"/>
     <w:rPr>
       <w:rFonts w:ascii="Courier New" w:eastAsiaTheme="minorEastAsia" w:hAnsi="Courier New" w:cs="Courier New"/>
       <w:color w:val="000000" w:themeColor="text1"/>
@@ -25554,7 +25418,7 @@
     <w:next w:val="SourceCode"/>
     <w:link w:val="SourceCodeStrongChar"/>
     <w:qFormat/>
-    <w:rsid w:val="004E027C"/>
+    <w:rsid w:val="00877AC5"/>
     <w:rPr>
       <w:b/>
     </w:rPr>
@@ -25562,7 +25426,7 @@
   <w:style w:type="numbering" w:customStyle="1" w:styleId="KennysListStyles">
     <w:name w:val="KennysListStyles"/>
     <w:uiPriority w:val="99"/>
-    <w:rsid w:val="004E027C"/>
+    <w:rsid w:val="00877AC5"/>
     <w:pPr>
       <w:numPr>
         <w:numId w:val="1"/>
@@ -25574,7 +25438,7 @@
     <w:basedOn w:val="Normal"/>
     <w:next w:val="Answer"/>
     <w:qFormat/>
-    <w:rsid w:val="004E027C"/>
+    <w:rsid w:val="00877AC5"/>
     <w:rPr>
       <w:b/>
     </w:rPr>
@@ -25583,7 +25447,7 @@
     <w:name w:val="Answer"/>
     <w:basedOn w:val="Normal"/>
     <w:qFormat/>
-    <w:rsid w:val="004E027C"/>
+    <w:rsid w:val="00877AC5"/>
     <w:pPr>
       <w:spacing w:line="240" w:lineRule="auto"/>
     </w:pPr>
@@ -25595,7 +25459,7 @@
     <w:name w:val="Chapter Heading"/>
     <w:basedOn w:val="Heading1"/>
     <w:qFormat/>
-    <w:rsid w:val="004E027C"/>
+    <w:rsid w:val="00877AC5"/>
     <w:pPr>
       <w:numPr>
         <w:numId w:val="6"/>
@@ -25611,7 +25475,7 @@
     <w:name w:val="Table Grid"/>
     <w:basedOn w:val="TableNormal"/>
     <w:uiPriority w:val="59"/>
-    <w:rsid w:val="004E027C"/>
+    <w:rsid w:val="00877AC5"/>
     <w:tblPr>
       <w:tblBorders>
         <w:top w:val="single" w:sz="4" w:space="0" w:color="auto"/>
@@ -25626,7 +25490,7 @@
   <w:style w:type="numbering" w:customStyle="1" w:styleId="Headings">
     <w:name w:val="Headings"/>
     <w:uiPriority w:val="99"/>
-    <w:rsid w:val="004E027C"/>
+    <w:rsid w:val="00877AC5"/>
     <w:pPr>
       <w:numPr>
         <w:numId w:val="2"/>
@@ -25637,7 +25501,7 @@
     <w:name w:val="Question Section"/>
     <w:basedOn w:val="Heading2"/>
     <w:qFormat/>
-    <w:rsid w:val="004E027C"/>
+    <w:rsid w:val="00877AC5"/>
     <w:rPr>
       <w:b/>
       <w:color w:val="403152" w:themeColor="accent4" w:themeShade="80"/>
@@ -25647,7 +25511,7 @@
     <w:name w:val="Table Caption"/>
     <w:basedOn w:val="Normal"/>
     <w:qFormat/>
-    <w:rsid w:val="004E027C"/>
+    <w:rsid w:val="00877AC5"/>
     <w:rPr>
       <w:smallCaps/>
     </w:rPr>
@@ -25655,7 +25519,7 @@
   <w:style w:type="paragraph" w:customStyle="1" w:styleId="SourceCodeCaption">
     <w:name w:val="Source Code Caption"/>
     <w:basedOn w:val="Normal"/>
-    <w:rsid w:val="004E027C"/>
+    <w:rsid w:val="00877AC5"/>
     <w:pPr>
       <w:spacing w:after="0" w:line="240" w:lineRule="auto"/>
     </w:pPr>
@@ -25668,7 +25532,7 @@
     <w:name w:val="Code Listing"/>
     <w:basedOn w:val="Normal"/>
     <w:qFormat/>
-    <w:rsid w:val="004E027C"/>
+    <w:rsid w:val="00877AC5"/>
     <w:pPr>
       <w:keepNext/>
       <w:shd w:val="clear" w:color="auto" w:fill="FFFFFF" w:themeFill="background1"/>
@@ -25690,7 +25554,7 @@
     <w:link w:val="QuoteChar"/>
     <w:uiPriority w:val="29"/>
     <w:qFormat/>
-    <w:rsid w:val="004E027C"/>
+    <w:rsid w:val="00877AC5"/>
     <w:pPr>
       <w:spacing w:before="120"/>
       <w:ind w:left="720" w:right="720"/>
@@ -25706,7 +25570,7 @@
     <w:basedOn w:val="DefaultParagraphFont"/>
     <w:link w:val="Quote"/>
     <w:uiPriority w:val="29"/>
-    <w:rsid w:val="004E027C"/>
+    <w:rsid w:val="00877AC5"/>
     <w:rPr>
       <w:rFonts w:eastAsiaTheme="minorEastAsia"/>
       <w:i/>
@@ -25723,7 +25587,7 @@
     <w:uiPriority w:val="35"/>
     <w:unhideWhenUsed/>
     <w:qFormat/>
-    <w:rsid w:val="004E027C"/>
+    <w:rsid w:val="00877AC5"/>
     <w:pPr>
       <w:ind w:left="240"/>
     </w:pPr>
@@ -25740,7 +25604,7 @@
     <w:basedOn w:val="Normal"/>
     <w:next w:val="ListBullet"/>
     <w:qFormat/>
-    <w:rsid w:val="004E027C"/>
+    <w:rsid w:val="00877AC5"/>
     <w:rPr>
       <w:b/>
       <w:smallCaps/>
@@ -25750,7 +25614,7 @@
     <w:name w:val="Numbered List"/>
     <w:basedOn w:val="Normal"/>
     <w:qFormat/>
-    <w:rsid w:val="004E027C"/>
+    <w:rsid w:val="00877AC5"/>
     <w:pPr>
       <w:numPr>
         <w:numId w:val="3"/>
@@ -25767,7 +25631,7 @@
     <w:basedOn w:val="Normal"/>
     <w:next w:val="ListNumber"/>
     <w:qFormat/>
-    <w:rsid w:val="004E027C"/>
+    <w:rsid w:val="00877AC5"/>
     <w:pPr>
       <w:ind w:left="357" w:hanging="357"/>
       <w:contextualSpacing/>
@@ -25782,7 +25646,7 @@
     <w:basedOn w:val="Normal"/>
     <w:uiPriority w:val="99"/>
     <w:unhideWhenUsed/>
-    <w:rsid w:val="004E027C"/>
+    <w:rsid w:val="00877AC5"/>
     <w:pPr>
       <w:numPr>
         <w:numId w:val="4"/>
@@ -25793,14 +25657,14 @@
   <w:style w:type="paragraph" w:customStyle="1" w:styleId="NumberedBullet">
     <w:name w:val="Numbered Bullet"/>
     <w:basedOn w:val="NumberedList"/>
-    <w:rsid w:val="004E027C"/>
+    <w:rsid w:val="00877AC5"/>
   </w:style>
   <w:style w:type="paragraph" w:styleId="ListNumber">
     <w:name w:val="List Number"/>
     <w:basedOn w:val="Normal"/>
     <w:uiPriority w:val="99"/>
     <w:unhideWhenUsed/>
-    <w:rsid w:val="004E027C"/>
+    <w:rsid w:val="00877AC5"/>
     <w:pPr>
       <w:numPr>
         <w:numId w:val="5"/>
@@ -25812,7 +25676,7 @@
     <w:name w:val="RowAndColumnStyle"/>
     <w:basedOn w:val="TableNormal"/>
     <w:uiPriority w:val="99"/>
-    <w:rsid w:val="004E027C"/>
+    <w:rsid w:val="00877AC5"/>
     <w:pPr>
       <w:spacing w:after="0" w:line="240" w:lineRule="auto"/>
     </w:pPr>
@@ -25890,7 +25754,7 @@
     <w:name w:val="ColumnHeaderTableStyle"/>
     <w:basedOn w:val="TableNormal"/>
     <w:uiPriority w:val="99"/>
-    <w:rsid w:val="004E027C"/>
+    <w:rsid w:val="00877AC5"/>
     <w:pPr>
       <w:spacing w:before="120" w:after="120" w:line="240" w:lineRule="auto"/>
     </w:pPr>
@@ -25961,7 +25825,7 @@
     <w:name w:val="ColumnHeaderOnly"/>
     <w:basedOn w:val="TableNormal"/>
     <w:uiPriority w:val="99"/>
-    <w:rsid w:val="004E027C"/>
+    <w:rsid w:val="00877AC5"/>
     <w:rPr>
       <w:rFonts w:eastAsiaTheme="minorEastAsia"/>
       <w:lang w:eastAsia="en-GB"/>
@@ -25972,7 +25836,7 @@
     <w:name w:val="Command Output"/>
     <w:basedOn w:val="Normal"/>
     <w:qFormat/>
-    <w:rsid w:val="004E027C"/>
+    <w:rsid w:val="00877AC5"/>
     <w:pPr>
       <w:spacing w:after="0" w:line="240" w:lineRule="auto"/>
       <w:ind w:left="284"/>
@@ -25988,7 +25852,7 @@
     <w:basedOn w:val="DefaultParagraphFont"/>
     <w:uiPriority w:val="20"/>
     <w:qFormat/>
-    <w:rsid w:val="004E027C"/>
+    <w:rsid w:val="00877AC5"/>
     <w:rPr>
       <w:i/>
       <w:iCs/>
@@ -25999,7 +25863,7 @@
     <w:basedOn w:val="DefaultParagraphFont"/>
     <w:uiPriority w:val="21"/>
     <w:qFormat/>
-    <w:rsid w:val="004E027C"/>
+    <w:rsid w:val="00877AC5"/>
     <w:rPr>
       <w:b w:val="0"/>
       <w:bCs w:val="0"/>
@@ -26013,7 +25877,7 @@
     <w:basedOn w:val="Normal"/>
     <w:next w:val="Normal"/>
     <w:qFormat/>
-    <w:rsid w:val="004E027C"/>
+    <w:rsid w:val="00877AC5"/>
     <w:pPr>
       <w:spacing w:before="240"/>
     </w:pPr>
@@ -26028,7 +25892,7 @@
     <w:next w:val="Normal"/>
     <w:autoRedefine/>
     <w:qFormat/>
-    <w:rsid w:val="004E027C"/>
+    <w:rsid w:val="00877AC5"/>
     <w:pPr>
       <w:pBdr>
         <w:top w:val="single" w:sz="24" w:space="5" w:color="auto"/>
@@ -26055,7 +25919,7 @@
     <w:link w:val="HeaderChar"/>
     <w:uiPriority w:val="99"/>
     <w:unhideWhenUsed/>
-    <w:rsid w:val="004E027C"/>
+    <w:rsid w:val="00877AC5"/>
     <w:pPr>
       <w:tabs>
         <w:tab w:val="center" w:pos="4513"/>
@@ -26073,7 +25937,7 @@
     <w:basedOn w:val="DefaultParagraphFont"/>
     <w:link w:val="Header"/>
     <w:uiPriority w:val="99"/>
-    <w:rsid w:val="004E027C"/>
+    <w:rsid w:val="00877AC5"/>
     <w:rPr>
       <w:rFonts w:eastAsiaTheme="minorEastAsia"/>
       <w:color w:val="31378B" w:themeColor="text2"/>
@@ -26087,7 +25951,7 @@
     <w:link w:val="FooterChar"/>
     <w:uiPriority w:val="99"/>
     <w:unhideWhenUsed/>
-    <w:rsid w:val="004E027C"/>
+    <w:rsid w:val="00877AC5"/>
     <w:pPr>
       <w:tabs>
         <w:tab w:val="center" w:pos="4513"/>
@@ -26101,7 +25965,7 @@
     <w:basedOn w:val="DefaultParagraphFont"/>
     <w:link w:val="Footer"/>
     <w:uiPriority w:val="99"/>
-    <w:rsid w:val="004E027C"/>
+    <w:rsid w:val="00877AC5"/>
     <w:rPr>
       <w:rFonts w:eastAsiaTheme="minorEastAsia"/>
       <w:color w:val="000000" w:themeColor="text1"/>
@@ -26113,7 +25977,7 @@
     <w:name w:val="Question Sub Section"/>
     <w:basedOn w:val="Heading3"/>
     <w:qFormat/>
-    <w:rsid w:val="004E027C"/>
+    <w:rsid w:val="00877AC5"/>
     <w:rPr>
       <w:smallCaps/>
     </w:rPr>
@@ -26122,7 +25986,7 @@
     <w:name w:val="Table Cell Normal"/>
     <w:basedOn w:val="Normal"/>
     <w:qFormat/>
-    <w:rsid w:val="004E027C"/>
+    <w:rsid w:val="00877AC5"/>
     <w:pPr>
       <w:spacing w:before="120" w:after="120" w:line="240" w:lineRule="auto"/>
     </w:pPr>
@@ -26133,7 +25997,7 @@
     <w:next w:val="BodyText"/>
     <w:link w:val="strongChar"/>
     <w:qFormat/>
-    <w:rsid w:val="004E027C"/>
+    <w:rsid w:val="00877AC5"/>
     <w:rPr>
       <w:b/>
       <w:lang w:eastAsia="fi-FI"/>
@@ -26145,7 +26009,7 @@
     <w:next w:val="BodyText"/>
     <w:link w:val="emphasisChar"/>
     <w:qFormat/>
-    <w:rsid w:val="004E027C"/>
+    <w:rsid w:val="00877AC5"/>
     <w:rPr>
       <w:i/>
       <w:lang w:eastAsia="fi-FI"/>
@@ -26157,7 +26021,7 @@
     <w:basedOn w:val="Normal"/>
     <w:link w:val="BodyTextChar"/>
     <w:unhideWhenUsed/>
-    <w:rsid w:val="004E027C"/>
+    <w:rsid w:val="00877AC5"/>
     <w:pPr>
       <w:spacing w:after="120"/>
     </w:pPr>
@@ -26167,7 +26031,7 @@
     <w:aliases w:val="b Char"/>
     <w:basedOn w:val="DefaultParagraphFont"/>
     <w:link w:val="BodyText"/>
-    <w:rsid w:val="004E027C"/>
+    <w:rsid w:val="00877AC5"/>
     <w:rPr>
       <w:rFonts w:eastAsiaTheme="minorEastAsia"/>
       <w:color w:val="000000" w:themeColor="text1"/>
@@ -26179,7 +26043,7 @@
     <w:name w:val="strong Char"/>
     <w:basedOn w:val="DefaultParagraphFont"/>
     <w:link w:val="Strong1"/>
-    <w:rsid w:val="004E027C"/>
+    <w:rsid w:val="00877AC5"/>
     <w:rPr>
       <w:rFonts w:eastAsiaTheme="minorEastAsia"/>
       <w:b/>
@@ -26192,7 +26056,7 @@
     <w:name w:val="Path Char"/>
     <w:basedOn w:val="BodyTextChar"/>
     <w:link w:val="Path"/>
-    <w:rsid w:val="004E027C"/>
+    <w:rsid w:val="00877AC5"/>
     <w:rPr>
       <w:rFonts w:ascii="Courier New" w:eastAsiaTheme="minorEastAsia" w:hAnsi="Courier New"/>
       <w:noProof/>
@@ -26205,7 +26069,7 @@
     <w:name w:val="emphasis Char"/>
     <w:basedOn w:val="DefaultParagraphFont"/>
     <w:link w:val="Emphasis1"/>
-    <w:rsid w:val="004E027C"/>
+    <w:rsid w:val="00877AC5"/>
     <w:rPr>
       <w:rFonts w:eastAsiaTheme="minorEastAsia"/>
       <w:i/>
@@ -26220,7 +26084,7 @@
     <w:uiPriority w:val="99"/>
     <w:semiHidden/>
     <w:unhideWhenUsed/>
-    <w:rsid w:val="004E027C"/>
+    <w:rsid w:val="00877AC5"/>
     <w:rPr>
       <w:i/>
       <w:iCs/>
@@ -26230,7 +26094,7 @@
     <w:name w:val="Command Char"/>
     <w:basedOn w:val="DefaultParagraphFont"/>
     <w:link w:val="Command"/>
-    <w:rsid w:val="004E027C"/>
+    <w:rsid w:val="00877AC5"/>
     <w:rPr>
       <w:rFonts w:ascii="Courier New" w:eastAsiaTheme="minorEastAsia" w:hAnsi="Courier New"/>
       <w:color w:val="000000" w:themeColor="text1"/>
@@ -26243,7 +26107,7 @@
     <w:basedOn w:val="Normal"/>
     <w:link w:val="SourceCodeChar"/>
     <w:qFormat/>
-    <w:rsid w:val="004E027C"/>
+    <w:rsid w:val="00877AC5"/>
     <w:pPr>
       <w:spacing w:after="0" w:line="240" w:lineRule="auto"/>
       <w:ind w:left="238"/>
@@ -26261,7 +26125,7 @@
     <w:name w:val="Source Code Char"/>
     <w:basedOn w:val="DefaultParagraphFont"/>
     <w:link w:val="SourceCode"/>
-    <w:rsid w:val="004E027C"/>
+    <w:rsid w:val="00877AC5"/>
     <w:rPr>
       <w:rFonts w:ascii="Courier New" w:eastAsiaTheme="minorEastAsia" w:hAnsi="Courier New" w:cs="Consolas"/>
       <w:noProof/>
@@ -26275,7 +26139,7 @@
     <w:name w:val="Source Code Strong Char"/>
     <w:basedOn w:val="SourceCodeChar"/>
     <w:link w:val="SourceCodeStrong"/>
-    <w:rsid w:val="004E027C"/>
+    <w:rsid w:val="00877AC5"/>
     <w:rPr>
       <w:rFonts w:ascii="Courier New" w:eastAsiaTheme="minorEastAsia" w:hAnsi="Courier New" w:cs="Consolas"/>
       <w:b/>
@@ -26290,7 +26154,7 @@
     <w:name w:val="NumberedDescription"/>
     <w:basedOn w:val="TableNormal"/>
     <w:uiPriority w:val="99"/>
-    <w:rsid w:val="004E027C"/>
+    <w:rsid w:val="00877AC5"/>
     <w:pPr>
       <w:spacing w:after="0" w:line="240" w:lineRule="auto"/>
     </w:pPr>
@@ -26316,7 +26180,7 @@
     <w:name w:val="Document Title"/>
     <w:basedOn w:val="ChapterHeading"/>
     <w:qFormat/>
-    <w:rsid w:val="004E027C"/>
+    <w:rsid w:val="00877AC5"/>
     <w:pPr>
       <w:numPr>
         <w:numId w:val="0"/>
@@ -26333,7 +26197,7 @@
     <w:name w:val="Sub Title"/>
     <w:basedOn w:val="Heading1"/>
     <w:qFormat/>
-    <w:rsid w:val="004E027C"/>
+    <w:rsid w:val="00877AC5"/>
     <w:pPr>
       <w:spacing w:before="0"/>
       <w:jc w:val="right"/>
@@ -26349,7 +26213,7 @@
     <w:name w:val="Contains Section"/>
     <w:basedOn w:val="ListBullet"/>
     <w:qFormat/>
-    <w:rsid w:val="004E027C"/>
+    <w:rsid w:val="00877AC5"/>
     <w:pPr>
       <w:spacing w:after="0"/>
       <w:ind w:left="924" w:hanging="357"/>
@@ -26359,7 +26223,7 @@
     <w:name w:val="`"/>
     <w:basedOn w:val="Normal"/>
     <w:qFormat/>
-    <w:rsid w:val="004E027C"/>
+    <w:rsid w:val="00877AC5"/>
     <w:pPr>
       <w:pBdr>
         <w:bottom w:val="single" w:sz="4" w:space="1" w:color="auto"/>
@@ -26370,7 +26234,7 @@
     <w:name w:val="Contains Header"/>
     <w:basedOn w:val="ListBulletHeader"/>
     <w:qFormat/>
-    <w:rsid w:val="004E027C"/>
+    <w:rsid w:val="00877AC5"/>
     <w:pPr>
       <w:pBdr>
         <w:top w:val="single" w:sz="4" w:space="12" w:color="auto"/>
@@ -26382,7 +26246,7 @@
     <w:name w:val="Contains End"/>
     <w:basedOn w:val="Normal"/>
     <w:qFormat/>
-    <w:rsid w:val="004E027C"/>
+    <w:rsid w:val="00877AC5"/>
     <w:pPr>
       <w:pBdr>
         <w:bottom w:val="single" w:sz="4" w:space="1" w:color="auto"/>
@@ -26394,7 +26258,7 @@
     <w:name w:val="Quote CallOut"/>
     <w:basedOn w:val="Normal"/>
     <w:qFormat/>
-    <w:rsid w:val="004E027C"/>
+    <w:rsid w:val="00877AC5"/>
     <w:pPr>
       <w:pBdr>
         <w:left w:val="single" w:sz="24" w:space="12" w:color="00B0F0" w:themeColor="accent1"/>
@@ -26411,7 +26275,7 @@
     <w:basedOn w:val="QuoteCallOut"/>
     <w:next w:val="QuoteCallOut"/>
     <w:qFormat/>
-    <w:rsid w:val="004E027C"/>
+    <w:rsid w:val="00877AC5"/>
     <w:rPr>
       <w:b/>
       <w:smallCaps/>
@@ -26421,7 +26285,7 @@
     <w:name w:val="SimpleDefinition"/>
     <w:basedOn w:val="TableNormal"/>
     <w:uiPriority w:val="99"/>
-    <w:rsid w:val="004E027C"/>
+    <w:rsid w:val="00877AC5"/>
     <w:pPr>
       <w:spacing w:after="0" w:line="240" w:lineRule="auto"/>
     </w:pPr>
@@ -26489,7 +26353,7 @@
     <w:name w:val="Figure Style"/>
     <w:basedOn w:val="Normal"/>
     <w:qFormat/>
-    <w:rsid w:val="004E027C"/>
+    <w:rsid w:val="00877AC5"/>
     <w:pPr>
       <w:shd w:val="clear" w:color="auto" w:fill="FFFFFF" w:themeFill="background1"/>
       <w:spacing w:before="240"/>
@@ -26502,7 +26366,7 @@
     <w:basedOn w:val="Caption"/>
     <w:next w:val="Normal"/>
     <w:qFormat/>
-    <w:rsid w:val="004E027C"/>
+    <w:rsid w:val="00877AC5"/>
     <w:rPr>
       <w:i w:val="0"/>
       <w:color w:val="auto"/>
@@ -26512,7 +26376,7 @@
     <w:name w:val="Table Header"/>
     <w:basedOn w:val="ListBulletHeader"/>
     <w:qFormat/>
-    <w:rsid w:val="004E027C"/>
+    <w:rsid w:val="00877AC5"/>
     <w:pPr>
       <w:spacing w:after="120"/>
     </w:pPr>
@@ -26558,7 +26422,7 @@
     <w:name w:val="TutorialStep"/>
     <w:basedOn w:val="Normal"/>
     <w:qFormat/>
-    <w:rsid w:val="004E027C"/>
+    <w:rsid w:val="00877AC5"/>
     <w:pPr>
       <w:numPr>
         <w:numId w:val="7"/>
@@ -26574,7 +26438,7 @@
     <w:name w:val="Question Ankied"/>
     <w:basedOn w:val="Question"/>
     <w:qFormat/>
-    <w:rsid w:val="004E027C"/>
+    <w:rsid w:val="00877AC5"/>
     <w:rPr>
       <w:color w:val="7F7F7F" w:themeColor="text1" w:themeTint="80"/>
     </w:rPr>
@@ -26584,7 +26448,7 @@
     <w:basedOn w:val="Normal"/>
     <w:next w:val="Heading1"/>
     <w:qFormat/>
-    <w:rsid w:val="004E027C"/>
+    <w:rsid w:val="00877AC5"/>
     <w:rPr>
       <w:rFonts w:asciiTheme="majorHAnsi" w:hAnsiTheme="majorHAnsi"/>
       <w:color w:val="31378B" w:themeColor="text2"/>
@@ -26596,7 +26460,7 @@
     <w:name w:val="Appendice"/>
     <w:basedOn w:val="Heading2"/>
     <w:qFormat/>
-    <w:rsid w:val="004E027C"/>
+    <w:rsid w:val="00877AC5"/>
     <w:rPr>
       <w:sz w:val="28"/>
       <w:lang w:eastAsia="fi-FI"/>
@@ -26606,7 +26470,7 @@
     <w:name w:val="Question Esoteric"/>
     <w:basedOn w:val="Normal"/>
     <w:qFormat/>
-    <w:rsid w:val="004E027C"/>
+    <w:rsid w:val="00877AC5"/>
     <w:rPr>
       <w:color w:val="4BACC6" w:themeColor="accent5"/>
     </w:rPr>
@@ -26615,24 +26479,24 @@
     <w:name w:val="ToDo Section"/>
     <w:basedOn w:val="Heading1"/>
     <w:qFormat/>
-    <w:rsid w:val="004E027C"/>
+    <w:rsid w:val="00877AC5"/>
   </w:style>
   <w:style w:type="paragraph" w:customStyle="1" w:styleId="ToDoQuestionHeader">
     <w:name w:val="ToDo Question Header"/>
     <w:basedOn w:val="Question"/>
     <w:qFormat/>
-    <w:rsid w:val="004E027C"/>
+    <w:rsid w:val="00877AC5"/>
   </w:style>
   <w:style w:type="paragraph" w:customStyle="1" w:styleId="ToDoDetails">
     <w:name w:val="ToDoDetails"/>
     <w:basedOn w:val="Normal"/>
     <w:qFormat/>
-    <w:rsid w:val="004E027C"/>
+    <w:rsid w:val="00877AC5"/>
   </w:style>
   <w:style w:type="paragraph" w:customStyle="1" w:styleId="CodeExampleCode">
     <w:name w:val="Code Example Code"/>
     <w:basedOn w:val="Normal"/>
-    <w:rsid w:val="004E027C"/>
+    <w:rsid w:val="00877AC5"/>
     <w:rPr>
       <w:rFonts w:ascii="Times New Roman" w:eastAsia="Times New Roman" w:hAnsi="Times New Roman" w:cs="Times New Roman"/>
       <w:b/>
@@ -26645,7 +26509,7 @@
     <w:name w:val="Code Example Diagram"/>
     <w:basedOn w:val="Normal"/>
     <w:qFormat/>
-    <w:rsid w:val="004E027C"/>
+    <w:rsid w:val="00877AC5"/>
     <w:pPr>
       <w:spacing w:after="160" w:line="240" w:lineRule="auto"/>
     </w:pPr>
@@ -26659,7 +26523,7 @@
     <w:name w:val="Code Example Runtime"/>
     <w:basedOn w:val="Normal"/>
     <w:qFormat/>
-    <w:rsid w:val="004E027C"/>
+    <w:rsid w:val="00877AC5"/>
     <w:pPr>
       <w:spacing w:after="160" w:line="240" w:lineRule="auto"/>
     </w:pPr>
@@ -26674,7 +26538,7 @@
     <w:basedOn w:val="Normal"/>
     <w:link w:val="CodeExampleHeadingChar"/>
     <w:qFormat/>
-    <w:rsid w:val="004E027C"/>
+    <w:rsid w:val="00877AC5"/>
     <w:rPr>
       <w:b/>
       <w:smallCaps/>
@@ -26943,20 +26807,20 @@
     <w:name w:val="Headin"/>
     <w:basedOn w:val="Normal"/>
     <w:qFormat/>
-    <w:rsid w:val="004E027C"/>
+    <w:rsid w:val="00877AC5"/>
   </w:style>
   <w:style w:type="paragraph" w:customStyle="1" w:styleId="questionsubsection2">
     <w:name w:val="question sub section 2"/>
     <w:basedOn w:val="Heading4"/>
     <w:qFormat/>
-    <w:rsid w:val="004E027C"/>
+    <w:rsid w:val="00877AC5"/>
   </w:style>
   <w:style w:type="paragraph" w:customStyle="1" w:styleId="ListBulletHeader2">
     <w:name w:val="List Bullet Header 2"/>
     <w:basedOn w:val="Normal"/>
     <w:next w:val="ListBullet"/>
     <w:qFormat/>
-    <w:rsid w:val="004E027C"/>
+    <w:rsid w:val="00877AC5"/>
     <w:pPr>
       <w:spacing w:after="120"/>
     </w:pPr>
@@ -27207,7 +27071,7 @@
     <w:basedOn w:val="Heading5"/>
     <w:link w:val="DefChar"/>
     <w:qFormat/>
-    <w:rsid w:val="004E027C"/>
+    <w:rsid w:val="00877AC5"/>
     <w:rPr>
       <w:color w:val="31378B" w:themeColor="text2"/>
     </w:rPr>
@@ -27216,7 +27080,7 @@
     <w:name w:val="Code Example Heading Char"/>
     <w:basedOn w:val="DefaultParagraphFont"/>
     <w:link w:val="CodeExampleHeading"/>
-    <w:rsid w:val="004E027C"/>
+    <w:rsid w:val="00877AC5"/>
     <w:rPr>
       <w:rFonts w:eastAsiaTheme="minorEastAsia"/>
       <w:b/>
@@ -27230,7 +27094,7 @@
     <w:name w:val="Def Char"/>
     <w:basedOn w:val="CodeExampleHeadingChar"/>
     <w:link w:val="Def"/>
-    <w:rsid w:val="004E027C"/>
+    <w:rsid w:val="00877AC5"/>
     <w:rPr>
       <w:rFonts w:asciiTheme="majorHAnsi" w:eastAsiaTheme="majorEastAsia" w:hAnsiTheme="majorHAnsi" w:cstheme="majorBidi"/>
       <w:b/>
@@ -27382,7 +27246,7 @@
     <w:name w:val="Proof Heading"/>
     <w:basedOn w:val="Def"/>
     <w:qFormat/>
-    <w:rsid w:val="004E027C"/>
+    <w:rsid w:val="00877AC5"/>
     <w:rPr>
       <w:color w:val="00B0F0" w:themeColor="accent1"/>
     </w:rPr>
@@ -27391,7 +27255,7 @@
     <w:name w:val="Tutorial Step Text"/>
     <w:basedOn w:val="Normal"/>
     <w:qFormat/>
-    <w:rsid w:val="004E027C"/>
+    <w:rsid w:val="00877AC5"/>
     <w:pPr>
       <w:ind w:left="480"/>
     </w:pPr>
@@ -27401,7 +27265,7 @@
     <w:basedOn w:val="Strong1"/>
     <w:link w:val="KeywordChar"/>
     <w:qFormat/>
-    <w:rsid w:val="004E027C"/>
+    <w:rsid w:val="00877AC5"/>
     <w:rPr>
       <w:b w:val="0"/>
       <w:color w:val="31378B" w:themeColor="text2"/>
@@ -27411,7 +27275,7 @@
     <w:name w:val="Keyword Char"/>
     <w:basedOn w:val="strongChar"/>
     <w:link w:val="Keyword"/>
-    <w:rsid w:val="004E027C"/>
+    <w:rsid w:val="00877AC5"/>
     <w:rPr>
       <w:rFonts w:eastAsiaTheme="minorEastAsia"/>
       <w:b w:val="0"/>

</xml_diff>